<commit_message>
add new add new plan that calculating 3axis angle by measured angle velcity for next week
</commit_message>
<xml_diff>
--- a/bi-weekly-personal-journal/第三四周進度紀錄.docx
+++ b/bi-weekly-personal-journal/第三四周進度紀錄.docx
@@ -1,6 +1,6 @@
 
 <file path=word/document.xml><?xml version="1.0" encoding="utf-8"?>
-<w:document xmlns:wpc="http://schemas.microsoft.com/office/word/2010/wordprocessingCanvas" xmlns:cx="http://schemas.microsoft.com/office/drawing/2014/chartex" xmlns:cx1="http://schemas.microsoft.com/office/drawing/2015/9/8/chartex" xmlns:cx2="http://schemas.microsoft.com/office/drawing/2015/10/21/chartex" xmlns:cx3="http://schemas.microsoft.com/office/drawing/2016/5/9/chartex" xmlns:cx4="http://schemas.microsoft.com/office/drawing/2016/5/10/chartex" xmlns:cx5="http://schemas.microsoft.com/office/drawing/2016/5/11/chartex" xmlns:cx6="http://schemas.microsoft.com/office/drawing/2016/5/12/chartex" xmlns:cx7="http://schemas.microsoft.com/office/drawing/2016/5/13/chartex" xmlns:cx8="http://schemas.microsoft.com/office/drawing/2016/5/14/chartex" xmlns:mc="http://schemas.openxmlformats.org/markup-compatibility/2006" xmlns:aink="http://schemas.microsoft.com/office/drawing/2016/ink" xmlns:am3d="http://schemas.microsoft.com/office/drawing/2017/model3d" xmlns:o="urn:schemas-microsoft-com:office:office" xmlns:r="http://schemas.openxmlformats.org/officeDocument/2006/relationships" xmlns:m="http://schemas.openxmlformats.org/officeDocument/2006/math" xmlns:v="urn:schemas-microsoft-com:vml" xmlns:wp14="http://schemas.microsoft.com/office/word/2010/wordprocessingDrawing" xmlns:wp="http://schemas.openxmlformats.org/drawingml/2006/wordprocessingDrawing" xmlns:w10="urn:schemas-microsoft-com:office:word" xmlns:w="http://schemas.openxmlformats.org/wordprocessingml/2006/main" xmlns:w14="http://schemas.microsoft.com/office/word/2010/wordml" xmlns:w15="http://schemas.microsoft.com/office/word/2012/wordml" xmlns:w16cex="http://schemas.microsoft.com/office/word/2018/wordml/cex" xmlns:w16cid="http://schemas.microsoft.com/office/word/2016/wordml/cid" xmlns:w16="http://schemas.microsoft.com/office/word/2018/wordml" xmlns:w16sdtdh="http://schemas.microsoft.com/office/word/2020/wordml/sdtdatahash" xmlns:w16se="http://schemas.microsoft.com/office/word/2015/wordml/symex" xmlns:wpg="http://schemas.microsoft.com/office/word/2010/wordprocessingGroup" xmlns:wpi="http://schemas.microsoft.com/office/word/2010/wordprocessingInk" xmlns:wne="http://schemas.microsoft.com/office/word/2006/wordml" xmlns:wps="http://schemas.microsoft.com/office/word/2010/wordprocessingShape" mc:Ignorable="w14 w15 w16se w16cid w16 w16cex w16sdtdh wp14">
+<w:document xmlns:wpc="http://schemas.microsoft.com/office/word/2010/wordprocessingCanvas" xmlns:cx="http://schemas.microsoft.com/office/drawing/2014/chartex" xmlns:cx1="http://schemas.microsoft.com/office/drawing/2015/9/8/chartex" xmlns:cx2="http://schemas.microsoft.com/office/drawing/2015/10/21/chartex" xmlns:cx3="http://schemas.microsoft.com/office/drawing/2016/5/9/chartex" xmlns:cx4="http://schemas.microsoft.com/office/drawing/2016/5/10/chartex" xmlns:cx5="http://schemas.microsoft.com/office/drawing/2016/5/11/chartex" xmlns:cx6="http://schemas.microsoft.com/office/drawing/2016/5/12/chartex" xmlns:cx7="http://schemas.microsoft.com/office/drawing/2016/5/13/chartex" xmlns:cx8="http://schemas.microsoft.com/office/drawing/2016/5/14/chartex" xmlns:mc="http://schemas.openxmlformats.org/markup-compatibility/2006" xmlns:aink="http://schemas.microsoft.com/office/drawing/2016/ink" xmlns:am3d="http://schemas.microsoft.com/office/drawing/2017/model3d" xmlns:o="urn:schemas-microsoft-com:office:office" xmlns:oel="http://schemas.microsoft.com/office/2019/extlst" xmlns:r="http://schemas.openxmlformats.org/officeDocument/2006/relationships" xmlns:m="http://schemas.openxmlformats.org/officeDocument/2006/math" xmlns:v="urn:schemas-microsoft-com:vml" xmlns:wp14="http://schemas.microsoft.com/office/word/2010/wordprocessingDrawing" xmlns:wp="http://schemas.openxmlformats.org/drawingml/2006/wordprocessingDrawing" xmlns:w10="urn:schemas-microsoft-com:office:word" xmlns:w="http://schemas.openxmlformats.org/wordprocessingml/2006/main" xmlns:w14="http://schemas.microsoft.com/office/word/2010/wordml" xmlns:w15="http://schemas.microsoft.com/office/word/2012/wordml" xmlns:w16cex="http://schemas.microsoft.com/office/word/2018/wordml/cex" xmlns:w16cid="http://schemas.microsoft.com/office/word/2016/wordml/cid" xmlns:w16="http://schemas.microsoft.com/office/word/2018/wordml" xmlns:w16sdtdh="http://schemas.microsoft.com/office/word/2020/wordml/sdtdatahash" xmlns:w16se="http://schemas.microsoft.com/office/word/2015/wordml/symex" xmlns:wpg="http://schemas.microsoft.com/office/word/2010/wordprocessingGroup" xmlns:wpi="http://schemas.microsoft.com/office/word/2010/wordprocessingInk" xmlns:wne="http://schemas.microsoft.com/office/word/2006/wordml" xmlns:wps="http://schemas.microsoft.com/office/word/2010/wordprocessingShape" mc:Ignorable="w14 w15 w16se w16cid w16 w16cex w16sdtdh wp14">
   <w:body>
     <w:p>
       <w:pPr>
@@ -852,7 +852,6 @@
         </w:rPr>
         <w:t>的線路圖大致如下圖，作為實際接線路的參考，此處微處理器未使用電池，因為之後測試時應該會直接用</w:t>
       </w:r>
-      <w:proofErr w:type="spellStart"/>
       <w:r>
         <w:rPr>
           <w:rFonts w:ascii="Times New Roman" w:eastAsia="標楷體" w:hAnsi="Times New Roman" w:cs="Times New Roman"/>
@@ -860,7 +859,6 @@
         </w:rPr>
         <w:t>usb</w:t>
       </w:r>
-      <w:proofErr w:type="spellEnd"/>
       <w:r>
         <w:rPr>
           <w:rFonts w:ascii="Times New Roman" w:eastAsia="標楷體" w:hAnsi="Times New Roman" w:cs="Times New Roman" w:hint="eastAsia"/>
@@ -904,7 +902,7 @@
           <w:noProof/>
         </w:rPr>
         <w:drawing>
-          <wp:inline distT="0" distB="0" distL="0" distR="0" wp14:anchorId="7FDEFF9D" wp14:editId="090180D7">
+          <wp:inline distT="0" distB="0" distL="0" distR="0" wp14:anchorId="7FDEFF9D" wp14:editId="28AC202A">
             <wp:extent cx="5733415" cy="3469640"/>
             <wp:effectExtent l="0" t="0" r="635" b="0"/>
             <wp:docPr id="1" name="圖片 1"/>
@@ -1888,17 +1886,8 @@
           <w:rFonts w:ascii="Times New Roman" w:eastAsia="標楷體" w:hAnsi="Times New Roman" w:cs="Times New Roman"/>
           <w:lang w:val="en-US"/>
         </w:rPr>
-        <w:t xml:space="preserve">Jeff </w:t>
-      </w:r>
-      <w:proofErr w:type="spellStart"/>
-      <w:r>
-        <w:rPr>
-          <w:rFonts w:ascii="Times New Roman" w:eastAsia="標楷體" w:hAnsi="Times New Roman" w:cs="Times New Roman"/>
-          <w:lang w:val="en-US"/>
-        </w:rPr>
-        <w:t>Rowberg</w:t>
-      </w:r>
-      <w:proofErr w:type="spellEnd"/>
+        <w:t>Jeff Rowberg</w:t>
+      </w:r>
       <w:r>
         <w:rPr>
           <w:rFonts w:ascii="Times New Roman" w:eastAsia="標楷體" w:hAnsi="Times New Roman" w:cs="Times New Roman" w:hint="eastAsia"/>
@@ -2045,17 +2034,8 @@
           <w:rFonts w:ascii="Times New Roman" w:eastAsia="標楷體" w:hAnsi="Times New Roman" w:cs="Times New Roman"/>
           <w:lang w:val="en-US"/>
         </w:rPr>
-        <w:t xml:space="preserve">Jeff </w:t>
-      </w:r>
-      <w:proofErr w:type="spellStart"/>
-      <w:r>
-        <w:rPr>
-          <w:rFonts w:ascii="Times New Roman" w:eastAsia="標楷體" w:hAnsi="Times New Roman" w:cs="Times New Roman"/>
-          <w:lang w:val="en-US"/>
-        </w:rPr>
-        <w:t>Rowberg</w:t>
-      </w:r>
-      <w:proofErr w:type="spellEnd"/>
+        <w:t>Jeff Rowberg</w:t>
+      </w:r>
       <w:r>
         <w:rPr>
           <w:rFonts w:ascii="Times New Roman" w:eastAsia="標楷體" w:hAnsi="Times New Roman" w:cs="Times New Roman" w:hint="eastAsia"/>
@@ -2119,7 +2099,6 @@
         </w:rPr>
         <w:t>將它從</w:t>
       </w:r>
-      <w:proofErr w:type="spellStart"/>
       <w:r>
         <w:rPr>
           <w:rFonts w:ascii="Times New Roman" w:eastAsia="標楷體" w:hAnsi="Times New Roman" w:cs="Times New Roman" w:hint="eastAsia"/>
@@ -2134,7 +2113,6 @@
         </w:rPr>
         <w:t>leepmode</w:t>
       </w:r>
-      <w:proofErr w:type="spellEnd"/>
       <w:r>
         <w:rPr>
           <w:rFonts w:ascii="Times New Roman" w:eastAsia="標楷體" w:hAnsi="Times New Roman" w:cs="Times New Roman" w:hint="eastAsia"/>
@@ -2250,7 +2228,6 @@
         </w:rPr>
         <w:t>語言基礎，所以一開始看到</w:t>
       </w:r>
-      <w:proofErr w:type="spellStart"/>
       <w:r>
         <w:rPr>
           <w:rFonts w:ascii="Times New Roman" w:eastAsia="標楷體" w:hAnsi="Times New Roman" w:cs="Times New Roman"/>
@@ -2258,7 +2235,6 @@
         </w:rPr>
         <w:t>Wire.write</w:t>
       </w:r>
-      <w:proofErr w:type="spellEnd"/>
       <w:r>
         <w:rPr>
           <w:rFonts w:ascii="Times New Roman" w:eastAsia="標楷體" w:hAnsi="Times New Roman" w:cs="Times New Roman" w:hint="eastAsia"/>
@@ -2356,65 +2332,461 @@
         </w:rPr>
         <w:t>也是程式理解的部分，</w:t>
       </w:r>
-      <w:proofErr w:type="spellStart"/>
-      <w:r>
-        <w:rPr>
-          <w:rFonts w:ascii="Times New Roman" w:hAnsi="Times New Roman" w:cs="Times New Roman"/>
-          <w:lang w:val="en-US"/>
-        </w:rPr>
-        <w:t>Wire.read</w:t>
-      </w:r>
-      <w:proofErr w:type="spellEnd"/>
-      <w:r>
-        <w:rPr>
-          <w:rFonts w:ascii="Times New Roman" w:hAnsi="Times New Roman" w:cs="Times New Roman"/>
-          <w:lang w:val="en-US"/>
-        </w:rPr>
-        <w:t xml:space="preserve">()&lt;&lt;8 | </w:t>
-      </w:r>
-      <w:proofErr w:type="spellStart"/>
-      <w:r>
-        <w:rPr>
-          <w:rFonts w:ascii="Times New Roman" w:hAnsi="Times New Roman" w:cs="Times New Roman"/>
-          <w:lang w:val="en-US"/>
-        </w:rPr>
-        <w:t>Wire.read</w:t>
-      </w:r>
-      <w:proofErr w:type="spellEnd"/>
-      <w:r>
-        <w:rPr>
-          <w:rFonts w:ascii="Times New Roman" w:hAnsi="Times New Roman" w:cs="Times New Roman"/>
+      <w:r>
+        <w:rPr>
+          <w:rFonts w:ascii="Times New Roman" w:hAnsi="Times New Roman" w:cs="Times New Roman"/>
+          <w:lang w:val="en-US"/>
+        </w:rPr>
+        <w:t>Wire.read()&lt;&lt;8 | Wire.read()</w:t>
+      </w:r>
+      <w:r>
+        <w:rPr>
+          <w:rFonts w:ascii="Times New Roman" w:hAnsi="Times New Roman" w:cs="Times New Roman" w:hint="eastAsia"/>
+          <w:lang w:val="en-US"/>
+        </w:rPr>
+        <w:t xml:space="preserve"> </w:t>
+      </w:r>
+      <w:r>
+        <w:rPr>
+          <w:rFonts w:ascii="Times New Roman" w:eastAsia="標楷體" w:hAnsi="Times New Roman" w:cs="Times New Roman" w:hint="eastAsia"/>
+          <w:lang w:val="en-US"/>
+        </w:rPr>
+        <w:t>當中的</w:t>
+      </w:r>
+      <w:r>
+        <w:rPr>
+          <w:rFonts w:ascii="Times New Roman" w:hAnsi="Times New Roman" w:cs="Times New Roman" w:hint="eastAsia"/>
+          <w:lang w:val="en-US"/>
+        </w:rPr>
+        <w:t>b</w:t>
+      </w:r>
+      <w:r>
+        <w:rPr>
+          <w:rFonts w:ascii="Times New Roman" w:hAnsi="Times New Roman" w:cs="Times New Roman"/>
+          <w:lang w:val="en-US"/>
+        </w:rPr>
+        <w:t>itwise shift operator</w:t>
+      </w:r>
+    </w:p>
+    <w:p>
+      <w:pPr>
+        <w:spacing w:line="240" w:lineRule="auto"/>
+        <w:rPr>
+          <w:rFonts w:ascii="Times New Roman" w:hAnsi="Times New Roman" w:cs="Times New Roman"/>
+          <w:b/>
+          <w:bdr w:val="single" w:sz="4" w:space="0" w:color="auto"/>
+          <w:lang w:val="en-US"/>
+        </w:rPr>
+      </w:pPr>
+      <w:r>
+        <w:rPr>
+          <w:rFonts w:ascii="Times New Roman" w:eastAsia="標楷體" w:hAnsi="Times New Roman" w:cs="Times New Roman" w:hint="eastAsia"/>
+          <w:lang w:val="en-US"/>
+        </w:rPr>
+        <w:t>和</w:t>
+      </w:r>
+      <w:r>
+        <w:rPr>
+          <w:rFonts w:ascii="Times New Roman" w:hAnsi="Times New Roman" w:cs="Times New Roman" w:hint="eastAsia"/>
+          <w:lang w:val="en-US"/>
+        </w:rPr>
+        <w:t>b</w:t>
+      </w:r>
+      <w:r>
+        <w:rPr>
+          <w:rFonts w:ascii="Times New Roman" w:hAnsi="Times New Roman" w:cs="Times New Roman"/>
+          <w:lang w:val="en-US"/>
+        </w:rPr>
+        <w:t>itwise or operator</w:t>
+      </w:r>
+      <w:r>
+        <w:rPr>
+          <w:rFonts w:ascii="Times New Roman" w:hAnsi="Times New Roman" w:cs="Times New Roman" w:hint="eastAsia"/>
+          <w:lang w:val="en-US"/>
+        </w:rPr>
+        <w:t>，</w:t>
+      </w:r>
+      <w:r>
+        <w:rPr>
+          <w:rFonts w:ascii="Times New Roman" w:eastAsia="標楷體" w:hAnsi="Times New Roman" w:cs="Times New Roman" w:hint="eastAsia"/>
+          <w:lang w:val="en-US"/>
+        </w:rPr>
+        <w:t>要查才知道其運作原理。</w:t>
+      </w:r>
+    </w:p>
+    <w:p>
+      <w:pPr>
+        <w:spacing w:beforeLines="100" w:before="240" w:afterLines="50" w:after="120" w:line="240" w:lineRule="auto"/>
+        <w:rPr>
+          <w:rFonts w:ascii="Times New Roman" w:hAnsi="Times New Roman" w:cs="Times New Roman"/>
+          <w:lang w:val="en-US"/>
+        </w:rPr>
+      </w:pPr>
+      <w:r>
+        <w:rPr>
+          <w:rFonts w:ascii="Times New Roman" w:hAnsi="Times New Roman" w:cs="Times New Roman"/>
+          <w:b/>
+          <w:bdr w:val="single" w:sz="4" w:space="0" w:color="auto"/>
+          <w:lang w:val="en-US"/>
+        </w:rPr>
+        <w:t>Perspectives</w:t>
+      </w:r>
+      <w:r>
+        <w:rPr>
+          <w:rFonts w:ascii="Times New Roman" w:hAnsi="Times New Roman" w:cs="Times New Roman"/>
+          <w:lang w:val="en-US"/>
+        </w:rPr>
+        <w:t xml:space="preserve"> </w:t>
+      </w:r>
+    </w:p>
+    <w:p>
+      <w:pPr>
+        <w:spacing w:line="240" w:lineRule="auto"/>
+        <w:rPr>
+          <w:rFonts w:ascii="Times New Roman" w:hAnsi="Times New Roman" w:cs="Times New Roman"/>
+          <w:lang w:val="en-US"/>
+        </w:rPr>
+      </w:pPr>
+      <w:r>
+        <w:rPr>
+          <w:rFonts w:ascii="Times New Roman" w:hAnsi="Times New Roman" w:cs="Times New Roman" w:hint="eastAsia"/>
+          <w:lang w:val="en-US"/>
+        </w:rPr>
+        <w:t xml:space="preserve">　　</w:t>
+      </w:r>
+      <w:r>
+        <w:rPr>
+          <w:rFonts w:ascii="Times New Roman" w:eastAsia="標楷體" w:hAnsi="Times New Roman" w:cs="Times New Roman" w:hint="eastAsia"/>
+          <w:lang w:val="en-US"/>
+        </w:rPr>
+        <w:t>學到</w:t>
+      </w:r>
+      <w:r>
+        <w:rPr>
+          <w:rFonts w:ascii="Times New Roman" w:eastAsia="標楷體" w:hAnsi="Times New Roman" w:cs="Times New Roman"/>
+          <w:lang w:val="en-US"/>
+        </w:rPr>
+        <w:t>I2C</w:t>
+      </w:r>
+      <w:r>
+        <w:rPr>
+          <w:rFonts w:ascii="Times New Roman" w:eastAsia="標楷體" w:hAnsi="Times New Roman" w:cs="Times New Roman" w:hint="eastAsia"/>
+          <w:lang w:val="en-US"/>
+        </w:rPr>
+        <w:t>的通訊方法，</w:t>
+      </w:r>
+      <w:r>
+        <w:rPr>
+          <w:rFonts w:ascii="Times New Roman" w:eastAsia="標楷體" w:hAnsi="Times New Roman" w:cs="Times New Roman" w:hint="eastAsia"/>
+          <w:lang w:val="en-US"/>
+        </w:rPr>
+        <w:t>能透過</w:t>
+      </w:r>
+      <w:r>
+        <w:rPr>
+          <w:rFonts w:ascii="Times New Roman" w:eastAsia="標楷體" w:hAnsi="Times New Roman" w:cs="Times New Roman" w:hint="eastAsia"/>
+          <w:lang w:val="en-US"/>
+        </w:rPr>
+        <w:t>D</w:t>
+      </w:r>
+      <w:r>
+        <w:rPr>
+          <w:rFonts w:ascii="Times New Roman" w:eastAsia="標楷體" w:hAnsi="Times New Roman" w:cs="Times New Roman"/>
+          <w:lang w:val="en-US"/>
+        </w:rPr>
+        <w:t>ATASHEET</w:t>
+      </w:r>
+      <w:r>
+        <w:rPr>
+          <w:rFonts w:ascii="Times New Roman" w:eastAsia="標楷體" w:hAnsi="Times New Roman" w:cs="Times New Roman" w:hint="eastAsia"/>
+          <w:lang w:val="en-US"/>
+        </w:rPr>
+        <w:t>上提供的</w:t>
+      </w:r>
+      <w:r>
+        <w:rPr>
+          <w:rFonts w:ascii="Times New Roman" w:eastAsia="標楷體" w:hAnsi="Times New Roman" w:cs="Times New Roman"/>
+          <w:lang w:val="en-US"/>
+        </w:rPr>
+        <w:t>register</w:t>
+      </w:r>
+      <w:r>
+        <w:rPr>
+          <w:rFonts w:ascii="Times New Roman" w:eastAsia="標楷體" w:hAnsi="Times New Roman" w:cs="Times New Roman" w:hint="eastAsia"/>
+          <w:lang w:val="en-US"/>
+        </w:rPr>
+        <w:t xml:space="preserve"> 1</w:t>
+      </w:r>
+      <w:r>
+        <w:rPr>
+          <w:rFonts w:ascii="Times New Roman" w:eastAsia="標楷體" w:hAnsi="Times New Roman" w:cs="Times New Roman"/>
+          <w:lang w:val="en-US"/>
+        </w:rPr>
+        <w:t>6</w:t>
+      </w:r>
+      <w:r>
+        <w:rPr>
+          <w:rFonts w:ascii="Times New Roman" w:eastAsia="標楷體" w:hAnsi="Times New Roman" w:cs="Times New Roman" w:hint="eastAsia"/>
+          <w:lang w:val="en-US"/>
+        </w:rPr>
+        <w:t>進制代碼用</w:t>
+      </w:r>
+      <w:r>
+        <w:rPr>
+          <w:rFonts w:ascii="Times New Roman" w:eastAsia="標楷體" w:hAnsi="Times New Roman" w:cs="Times New Roman"/>
+          <w:lang w:val="en-US"/>
+        </w:rPr>
+        <w:t>Wire.write</w:t>
+      </w:r>
+      <w:r>
+        <w:rPr>
+          <w:rFonts w:ascii="Times New Roman" w:eastAsia="標楷體" w:hAnsi="Times New Roman" w:cs="Times New Roman" w:hint="eastAsia"/>
           <w:lang w:val="en-US"/>
         </w:rPr>
         <w:t>()</w:t>
       </w:r>
       <w:r>
         <w:rPr>
+          <w:rFonts w:ascii="Times New Roman" w:eastAsia="標楷體" w:hAnsi="Times New Roman" w:cs="Times New Roman" w:hint="eastAsia"/>
+          <w:lang w:val="en-US"/>
+        </w:rPr>
+        <w:t>寫入數據，改變</w:t>
+      </w:r>
+      <w:r>
+        <w:rPr>
+          <w:rFonts w:ascii="Times New Roman" w:eastAsia="標楷體" w:hAnsi="Times New Roman" w:cs="Times New Roman"/>
+          <w:lang w:val="en-US"/>
+        </w:rPr>
+        <w:t>MPU-6050</w:t>
+      </w:r>
+      <w:r>
+        <w:rPr>
+          <w:rFonts w:ascii="Times New Roman" w:eastAsia="標楷體" w:hAnsi="Times New Roman" w:cs="Times New Roman" w:hint="eastAsia"/>
+          <w:lang w:val="en-US"/>
+        </w:rPr>
+        <w:t>的各項參數或讀值等功能。也學到了如何透過</w:t>
+      </w:r>
+      <w:r>
+        <w:rPr>
           <w:rFonts w:ascii="Times New Roman" w:hAnsi="Times New Roman" w:cs="Times New Roman" w:hint="eastAsia"/>
           <w:lang w:val="en-US"/>
         </w:rPr>
+        <w:t>b</w:t>
+      </w:r>
+      <w:r>
+        <w:rPr>
+          <w:rFonts w:ascii="Times New Roman" w:hAnsi="Times New Roman" w:cs="Times New Roman"/>
+          <w:lang w:val="en-US"/>
+        </w:rPr>
+        <w:t>itwise operator</w:t>
+      </w:r>
+      <w:r>
+        <w:rPr>
+          <w:rFonts w:ascii="標楷體" w:eastAsia="標楷體" w:hAnsi="標楷體" w:cs="Times New Roman" w:hint="eastAsia"/>
+          <w:lang w:val="en-US"/>
+        </w:rPr>
+        <w:t>快速地將兩個8</w:t>
+      </w:r>
+      <w:r>
+        <w:rPr>
+          <w:rFonts w:ascii="Times New Roman" w:eastAsia="標楷體" w:hAnsi="Times New Roman" w:cs="Times New Roman"/>
+          <w:lang w:val="en-US"/>
+        </w:rPr>
+        <w:t>bit</w:t>
+      </w:r>
+      <w:r>
+        <w:rPr>
+          <w:rFonts w:ascii="標楷體" w:eastAsia="標楷體" w:hAnsi="標楷體" w:cs="Times New Roman" w:hint="eastAsia"/>
+          <w:lang w:val="en-US"/>
+        </w:rPr>
+        <w:t>的</w:t>
+      </w:r>
+      <w:r>
+        <w:rPr>
+          <w:rFonts w:ascii="標楷體" w:eastAsia="標楷體" w:hAnsi="標楷體" w:cs="Times New Roman" w:hint="eastAsia"/>
+          <w:lang w:val="en-US"/>
+        </w:rPr>
+        <w:t>值</w:t>
+      </w:r>
+      <w:r>
+        <w:rPr>
+          <w:rFonts w:ascii="Times New Roman" w:eastAsia="標楷體" w:hAnsi="Times New Roman" w:cs="Times New Roman" w:hint="eastAsia"/>
+          <w:lang w:val="en-US"/>
+        </w:rPr>
+        <w:t>合併成一個</w:t>
+      </w:r>
+      <w:r>
+        <w:rPr>
+          <w:rFonts w:ascii="Times New Roman" w:eastAsia="標楷體" w:hAnsi="Times New Roman" w:cs="Times New Roman" w:hint="eastAsia"/>
+          <w:lang w:val="en-US"/>
+        </w:rPr>
+        <w:t>1</w:t>
+      </w:r>
+      <w:r>
+        <w:rPr>
+          <w:rFonts w:ascii="Times New Roman" w:eastAsia="標楷體" w:hAnsi="Times New Roman" w:cs="Times New Roman"/>
+          <w:lang w:val="en-US"/>
+        </w:rPr>
+        <w:t>6</w:t>
+      </w:r>
+      <w:r>
+        <w:rPr>
+          <w:rFonts w:ascii="Times New Roman" w:eastAsia="標楷體" w:hAnsi="Times New Roman" w:cs="Times New Roman" w:hint="eastAsia"/>
+          <w:lang w:val="en-US"/>
+        </w:rPr>
+        <w:t>b</w:t>
+      </w:r>
+      <w:r>
+        <w:rPr>
+          <w:rFonts w:ascii="Times New Roman" w:eastAsia="標楷體" w:hAnsi="Times New Roman" w:cs="Times New Roman"/>
+          <w:lang w:val="en-US"/>
+        </w:rPr>
+        <w:t>it</w:t>
+      </w:r>
+      <w:r>
+        <w:rPr>
+          <w:rFonts w:ascii="Times New Roman" w:eastAsia="標楷體" w:hAnsi="Times New Roman" w:cs="Times New Roman" w:hint="eastAsia"/>
+          <w:lang w:val="en-US"/>
+        </w:rPr>
+        <w:t>的值。</w:t>
+      </w:r>
+    </w:p>
+    <w:p>
+      <w:pPr>
+        <w:spacing w:beforeLines="100" w:before="240" w:afterLines="50" w:after="120" w:line="240" w:lineRule="auto"/>
+        <w:rPr>
+          <w:rFonts w:ascii="Times New Roman" w:hAnsi="Times New Roman" w:cs="Times New Roman"/>
+          <w:color w:val="0070C0"/>
+          <w:lang w:val="en-US"/>
+        </w:rPr>
+      </w:pPr>
+      <w:r>
+        <w:rPr>
+          <w:rFonts w:ascii="Times New Roman" w:hAnsi="Times New Roman" w:cs="Times New Roman"/>
+          <w:b/>
+          <w:bdr w:val="single" w:sz="4" w:space="0" w:color="auto"/>
+          <w:lang w:val="en-US"/>
+        </w:rPr>
+        <w:t>Plans for Next Week</w:t>
+      </w:r>
+      <w:r>
+        <w:rPr>
+          <w:rFonts w:ascii="Times New Roman" w:hAnsi="Times New Roman" w:cs="Times New Roman"/>
+          <w:lang w:val="en-US"/>
+        </w:rPr>
         <w:t xml:space="preserve"> </w:t>
       </w:r>
-      <w:r>
-        <w:rPr>
-          <w:rFonts w:ascii="Times New Roman" w:eastAsia="標楷體" w:hAnsi="Times New Roman" w:cs="Times New Roman" w:hint="eastAsia"/>
-          <w:lang w:val="en-US"/>
-        </w:rPr>
-        <w:t>當中的</w:t>
-      </w:r>
+    </w:p>
+    <w:p>
+      <w:pPr>
+        <w:spacing w:line="240" w:lineRule="auto"/>
+        <w:rPr>
+          <w:rFonts w:ascii="Times New Roman" w:hAnsi="Times New Roman" w:cs="Times New Roman"/>
+          <w:lang w:val="en-US"/>
+        </w:rPr>
+      </w:pPr>
+      <w:r>
+        <w:rPr>
+          <w:rFonts w:ascii="Times New Roman" w:hAnsi="Times New Roman" w:cs="Times New Roman"/>
+          <w:b/>
+          <w:lang w:val="en-US"/>
+        </w:rPr>
+        <w:t>- Perspective 1:</w:t>
+      </w:r>
+      <w:r>
+        <w:rPr>
+          <w:rFonts w:ascii="Times New Roman" w:hAnsi="Times New Roman" w:cs="Times New Roman"/>
+          <w:lang w:val="en-US"/>
+        </w:rPr>
+        <w:t xml:space="preserve"> </w:t>
+      </w:r>
+    </w:p>
+    <w:p>
+      <w:pPr>
+        <w:spacing w:line="240" w:lineRule="auto"/>
+        <w:rPr>
+          <w:rFonts w:ascii="Times New Roman" w:hAnsi="Times New Roman" w:cs="Times New Roman"/>
+          <w:b/>
+          <w:lang w:val="en-US"/>
+        </w:rPr>
+      </w:pPr>
       <w:r>
         <w:rPr>
           <w:rFonts w:ascii="Times New Roman" w:hAnsi="Times New Roman" w:cs="Times New Roman" w:hint="eastAsia"/>
-          <w:lang w:val="en-US"/>
-        </w:rPr>
-        <w:t>b</w:t>
-      </w:r>
-      <w:r>
-        <w:rPr>
-          <w:rFonts w:ascii="Times New Roman" w:hAnsi="Times New Roman" w:cs="Times New Roman"/>
-          <w:lang w:val="en-US"/>
-        </w:rPr>
-        <w:t>itwise shift operator</w:t>
+          <w:b/>
+          <w:lang w:val="en-US"/>
+        </w:rPr>
+        <w:t xml:space="preserve">　　</w:t>
+      </w:r>
+      <w:r>
+        <w:rPr>
+          <w:rFonts w:ascii="Times New Roman" w:eastAsia="標楷體" w:hAnsi="Times New Roman" w:cs="Times New Roman" w:hint="eastAsia"/>
+          <w:lang w:val="en-US"/>
+        </w:rPr>
+        <w:t>因為</w:t>
+      </w:r>
+      <w:r>
+        <w:rPr>
+          <w:rFonts w:ascii="Times New Roman" w:eastAsia="標楷體" w:hAnsi="Times New Roman" w:cs="Times New Roman"/>
+          <w:lang w:val="en-US"/>
+        </w:rPr>
+        <w:t>MPU-6050</w:t>
+      </w:r>
+      <w:r>
+        <w:rPr>
+          <w:rFonts w:ascii="Times New Roman" w:eastAsia="標楷體" w:hAnsi="Times New Roman" w:cs="Times New Roman" w:hint="eastAsia"/>
+          <w:lang w:val="en-US"/>
+        </w:rPr>
+        <w:t>很容易受雜訊干擾，網路上</w:t>
+      </w:r>
+      <w:r>
+        <w:rPr>
+          <w:rFonts w:ascii="Times New Roman" w:eastAsia="標楷體" w:hAnsi="Times New Roman" w:cs="Times New Roman" w:hint="eastAsia"/>
+          <w:lang w:val="en-US"/>
+        </w:rPr>
+        <w:t>是</w:t>
+      </w:r>
+      <w:r>
+        <w:rPr>
+          <w:rFonts w:ascii="Times New Roman" w:eastAsia="標楷體" w:hAnsi="Times New Roman" w:cs="Times New Roman" w:hint="eastAsia"/>
+          <w:lang w:val="en-US"/>
+        </w:rPr>
+        <w:t>推薦用</w:t>
+      </w:r>
+      <w:r>
+        <w:rPr>
+          <w:rFonts w:ascii="Times New Roman" w:eastAsia="標楷體" w:hAnsi="Times New Roman" w:cs="Times New Roman" w:hint="eastAsia"/>
+          <w:lang w:val="en-US"/>
+        </w:rPr>
+        <w:t>卡爾曼濾波算法</w:t>
+      </w:r>
+      <w:r>
+        <w:rPr>
+          <w:rFonts w:ascii="Times New Roman" w:eastAsia="標楷體" w:hAnsi="Times New Roman" w:cs="Times New Roman" w:hint="eastAsia"/>
+          <w:lang w:val="en-US"/>
+        </w:rPr>
+        <w:t>來濾波</w:t>
+      </w:r>
+      <w:r>
+        <w:rPr>
+          <w:rFonts w:ascii="Times New Roman" w:eastAsia="標楷體" w:hAnsi="Times New Roman" w:cs="Times New Roman" w:hint="eastAsia"/>
+          <w:lang w:val="en-US"/>
+        </w:rPr>
+        <w:t>，可以稍微研究看看，但若太過複雜可以考慮直接用</w:t>
+      </w:r>
+      <w:r>
+        <w:rPr>
+          <w:rFonts w:ascii="Times New Roman" w:eastAsia="標楷體" w:hAnsi="Times New Roman" w:cs="Times New Roman"/>
+          <w:lang w:val="en-US"/>
+        </w:rPr>
+        <w:t>Adafruit</w:t>
+      </w:r>
+      <w:r>
+        <w:rPr>
+          <w:rFonts w:ascii="Times New Roman" w:eastAsia="標楷體" w:hAnsi="Times New Roman" w:cs="Times New Roman" w:hint="eastAsia"/>
+          <w:lang w:val="en-US"/>
+        </w:rPr>
+        <w:t>的寫好的濾波函式就好。</w:t>
       </w:r>
     </w:p>
     <w:p>
@@ -2422,6 +2794,128 @@
         <w:spacing w:line="240" w:lineRule="auto"/>
         <w:rPr>
           <w:rFonts w:ascii="Times New Roman" w:hAnsi="Times New Roman" w:cs="Times New Roman"/>
+          <w:lang w:val="en-US"/>
+        </w:rPr>
+      </w:pPr>
+      <w:r>
+        <w:rPr>
+          <w:rFonts w:ascii="Times New Roman" w:hAnsi="Times New Roman" w:cs="Times New Roman"/>
+          <w:b/>
+          <w:lang w:val="en-US"/>
+        </w:rPr>
+        <w:t>- Perspective 2:</w:t>
+      </w:r>
+      <w:r>
+        <w:rPr>
+          <w:rFonts w:ascii="Times New Roman" w:hAnsi="Times New Roman" w:cs="Times New Roman"/>
+          <w:lang w:val="en-US"/>
+        </w:rPr>
+        <w:t xml:space="preserve"> </w:t>
+      </w:r>
+    </w:p>
+    <w:p>
+      <w:pPr>
+        <w:spacing w:line="240" w:lineRule="auto"/>
+        <w:rPr>
+          <w:rFonts w:ascii="Times New Roman" w:hAnsi="Times New Roman" w:cs="Times New Roman"/>
+          <w:lang w:val="en-US"/>
+        </w:rPr>
+      </w:pPr>
+      <w:r>
+        <w:rPr>
+          <w:rFonts w:ascii="Times New Roman" w:hAnsi="Times New Roman" w:cs="Times New Roman" w:hint="eastAsia"/>
+          <w:lang w:val="en-US"/>
+        </w:rPr>
+        <w:t xml:space="preserve">　　</w:t>
+      </w:r>
+      <w:r>
+        <w:rPr>
+          <w:rFonts w:ascii="Times New Roman" w:eastAsia="標楷體" w:hAnsi="Times New Roman" w:cs="Times New Roman" w:hint="eastAsia"/>
+          <w:lang w:val="en-US"/>
+        </w:rPr>
+        <w:t>下禮拜應該就會拿到</w:t>
+      </w:r>
+      <w:r>
+        <w:rPr>
+          <w:rFonts w:ascii="Times New Roman" w:eastAsia="標楷體" w:hAnsi="Times New Roman" w:cs="Times New Roman"/>
+          <w:lang w:val="en-US"/>
+        </w:rPr>
+        <w:t>MPU-6050</w:t>
+      </w:r>
+      <w:r>
+        <w:rPr>
+          <w:rFonts w:ascii="Times New Roman" w:eastAsia="標楷體" w:hAnsi="Times New Roman" w:cs="Times New Roman" w:hint="eastAsia"/>
+          <w:lang w:val="en-US"/>
+        </w:rPr>
+        <w:t>，將實際利用這周寫好的兩個程式測量</w:t>
+      </w:r>
+      <w:r>
+        <w:rPr>
+          <w:rFonts w:ascii="標楷體" w:eastAsia="標楷體" w:hAnsi="標楷體" w:cs="Times New Roman" w:hint="eastAsia"/>
+          <w:lang w:val="en-US"/>
+        </w:rPr>
+        <w:t>三軸加速度值和角速度值</w:t>
+      </w:r>
+      <w:r>
+        <w:rPr>
+          <w:rFonts w:ascii="標楷體" w:eastAsia="標楷體" w:hAnsi="標楷體" w:cs="Times New Roman" w:hint="eastAsia"/>
+          <w:lang w:val="en-US"/>
+        </w:rPr>
+        <w:t>，並且利用角加速度值計算三軸傾角</w:t>
+      </w:r>
+      <w:r>
+        <w:rPr>
+          <w:rFonts w:ascii="標楷體" w:eastAsia="標楷體" w:hAnsi="標楷體" w:cs="Times New Roman" w:hint="eastAsia"/>
+          <w:lang w:val="en-US"/>
+        </w:rPr>
+        <w:t>。</w:t>
+      </w:r>
+    </w:p>
+    <w:p>
+      <w:pPr>
+        <w:spacing w:line="240" w:lineRule="auto"/>
+        <w:rPr>
+          <w:rFonts w:ascii="Times New Roman" w:hAnsi="Times New Roman" w:cs="Times New Roman"/>
+          <w:lang w:val="en-US"/>
+        </w:rPr>
+      </w:pPr>
+      <w:r>
+        <w:rPr>
+          <w:rFonts w:ascii="Times New Roman" w:hAnsi="Times New Roman" w:cs="Times New Roman"/>
+          <w:b/>
+          <w:lang w:val="en-US"/>
+        </w:rPr>
+        <w:t xml:space="preserve">- Perspective </w:t>
+      </w:r>
+      <w:r>
+        <w:rPr>
+          <w:rFonts w:ascii="Times New Roman" w:hAnsi="Times New Roman" w:cs="Times New Roman" w:hint="eastAsia"/>
+          <w:b/>
+          <w:lang w:val="en-US"/>
+        </w:rPr>
+        <w:t>3</w:t>
+      </w:r>
+      <w:r>
+        <w:rPr>
+          <w:rFonts w:ascii="Times New Roman" w:hAnsi="Times New Roman" w:cs="Times New Roman"/>
+          <w:b/>
+          <w:lang w:val="en-US"/>
+        </w:rPr>
+        <w:t>:</w:t>
+      </w:r>
+      <w:r>
+        <w:rPr>
+          <w:rFonts w:ascii="Times New Roman" w:hAnsi="Times New Roman" w:cs="Times New Roman"/>
+          <w:lang w:val="en-US"/>
+        </w:rPr>
+        <w:t xml:space="preserve"> </w:t>
+      </w:r>
+    </w:p>
+    <w:p>
+      <w:pPr>
+        <w:spacing w:line="240" w:lineRule="auto"/>
+        <w:rPr>
+          <w:rFonts w:ascii="Times New Roman" w:hAnsi="Times New Roman" w:cs="Times New Roman"/>
           <w:b/>
           <w:bdr w:val="single" w:sz="4" w:space="0" w:color="auto"/>
           <w:lang w:val="en-US"/>
@@ -2429,38 +2923,73 @@
       </w:pPr>
       <w:r>
         <w:rPr>
-          <w:rFonts w:ascii="Times New Roman" w:eastAsia="標楷體" w:hAnsi="Times New Roman" w:cs="Times New Roman" w:hint="eastAsia"/>
-          <w:lang w:val="en-US"/>
-        </w:rPr>
-        <w:t>和</w:t>
-      </w:r>
-      <w:r>
-        <w:rPr>
           <w:rFonts w:ascii="Times New Roman" w:hAnsi="Times New Roman" w:cs="Times New Roman" w:hint="eastAsia"/>
           <w:lang w:val="en-US"/>
         </w:rPr>
-        <w:t>b</w:t>
-      </w:r>
-      <w:r>
-        <w:rPr>
-          <w:rFonts w:ascii="Times New Roman" w:hAnsi="Times New Roman" w:cs="Times New Roman"/>
-          <w:lang w:val="en-US"/>
-        </w:rPr>
-        <w:t>itwise or operator</w:t>
-      </w:r>
-      <w:r>
-        <w:rPr>
-          <w:rFonts w:ascii="Times New Roman" w:hAnsi="Times New Roman" w:cs="Times New Roman" w:hint="eastAsia"/>
-          <w:lang w:val="en-US"/>
-        </w:rPr>
-        <w:t>，</w:t>
-      </w:r>
-      <w:r>
-        <w:rPr>
-          <w:rFonts w:ascii="Times New Roman" w:eastAsia="標楷體" w:hAnsi="Times New Roman" w:cs="Times New Roman" w:hint="eastAsia"/>
-          <w:lang w:val="en-US"/>
-        </w:rPr>
-        <w:t>要查才知道其運作原理。</w:t>
+        <w:t xml:space="preserve">　　</w:t>
+      </w:r>
+      <w:r>
+        <w:rPr>
+          <w:rFonts w:ascii="Times New Roman" w:eastAsia="標楷體" w:hAnsi="Times New Roman" w:cs="Times New Roman" w:hint="eastAsia"/>
+          <w:lang w:val="en-US"/>
+        </w:rPr>
+        <w:t>利用上學期</w:t>
+      </w:r>
+      <w:r>
+        <w:rPr>
+          <w:rFonts w:ascii="Times New Roman" w:eastAsia="標楷體" w:hAnsi="Times New Roman" w:cs="Times New Roman" w:hint="eastAsia"/>
+          <w:lang w:val="en-US"/>
+        </w:rPr>
+        <w:t>量測原理的客</w:t>
+      </w:r>
+      <w:r>
+        <w:rPr>
+          <w:rFonts w:ascii="Times New Roman" w:eastAsia="標楷體" w:hAnsi="Times New Roman" w:cs="Times New Roman" w:hint="eastAsia"/>
+          <w:lang w:val="en-US"/>
+        </w:rPr>
+        <w:t>參考網路上的教學影片</w:t>
+      </w:r>
+      <w:r>
+        <w:rPr>
+          <w:rFonts w:ascii="Times New Roman" w:eastAsia="標楷體" w:hAnsi="Times New Roman" w:cs="Times New Roman" w:hint="eastAsia"/>
+          <w:lang w:val="en-US"/>
+        </w:rPr>
+        <w:t>寫的程式，寫出</w:t>
+      </w:r>
+      <w:r>
+        <w:rPr>
+          <w:rFonts w:ascii="Times New Roman" w:eastAsia="標楷體" w:hAnsi="Times New Roman" w:cs="Times New Roman" w:hint="eastAsia"/>
+          <w:lang w:val="en-US"/>
+        </w:rPr>
+        <w:t>透過編碼器測</w:t>
+      </w:r>
+      <w:r>
+        <w:rPr>
+          <w:rFonts w:ascii="Times New Roman" w:eastAsia="標楷體" w:hAnsi="Times New Roman" w:cs="Times New Roman" w:hint="eastAsia"/>
+          <w:lang w:val="en-US"/>
+        </w:rPr>
+        <w:t>量</w:t>
+      </w:r>
+      <w:r>
+        <w:rPr>
+          <w:rFonts w:ascii="Times New Roman" w:eastAsia="標楷體" w:hAnsi="Times New Roman" w:cs="Times New Roman" w:hint="eastAsia"/>
+          <w:lang w:val="en-US"/>
+        </w:rPr>
+        <w:t>馬達的角位移量</w:t>
+      </w:r>
+      <w:r>
+        <w:rPr>
+          <w:rFonts w:ascii="Times New Roman" w:eastAsia="標楷體" w:hAnsi="Times New Roman" w:cs="Times New Roman" w:hint="eastAsia"/>
+          <w:lang w:val="en-US"/>
+        </w:rPr>
+        <w:t>的程式</w:t>
+      </w:r>
+      <w:r>
+        <w:rPr>
+          <w:rFonts w:ascii="Times New Roman" w:eastAsia="標楷體" w:hAnsi="Times New Roman" w:cs="Times New Roman" w:hint="eastAsia"/>
+          <w:lang w:val="en-US"/>
+        </w:rPr>
+        <w:t>。</w:t>
       </w:r>
     </w:p>
     <w:p>
@@ -2468,6 +2997,7 @@
         <w:spacing w:beforeLines="100" w:before="240" w:afterLines="50" w:after="120" w:line="240" w:lineRule="auto"/>
         <w:rPr>
           <w:rFonts w:ascii="Times New Roman" w:hAnsi="Times New Roman" w:cs="Times New Roman"/>
+          <w:color w:val="0070C0"/>
           <w:lang w:val="en-US"/>
         </w:rPr>
       </w:pPr>
@@ -2478,11 +3008,12 @@
           <w:bdr w:val="single" w:sz="4" w:space="0" w:color="auto"/>
           <w:lang w:val="en-US"/>
         </w:rPr>
-        <w:t>Perspectives</w:t>
-      </w:r>
-      <w:r>
-        <w:rPr>
-          <w:rFonts w:ascii="Times New Roman" w:hAnsi="Times New Roman" w:cs="Times New Roman"/>
+        <w:t>Remarks</w:t>
+      </w:r>
+      <w:r>
+        <w:rPr>
+          <w:rFonts w:ascii="Times New Roman" w:hAnsi="Times New Roman" w:cs="Times New Roman"/>
+          <w:b/>
           <w:lang w:val="en-US"/>
         </w:rPr>
         <w:t xml:space="preserve"> </w:t>
@@ -2490,576 +3021,8 @@
     </w:p>
     <w:p>
       <w:pPr>
-        <w:spacing w:line="240" w:lineRule="auto"/>
-        <w:rPr>
-          <w:rFonts w:ascii="Times New Roman" w:hAnsi="Times New Roman" w:cs="Times New Roman"/>
-          <w:lang w:val="en-US"/>
-        </w:rPr>
-      </w:pPr>
-      <w:r>
-        <w:rPr>
-          <w:rFonts w:ascii="Times New Roman" w:hAnsi="Times New Roman" w:cs="Times New Roman" w:hint="eastAsia"/>
-          <w:lang w:val="en-US"/>
-        </w:rPr>
-        <w:t xml:space="preserve">　　</w:t>
-      </w:r>
-      <w:r>
-        <w:rPr>
-          <w:rFonts w:ascii="Times New Roman" w:eastAsia="標楷體" w:hAnsi="Times New Roman" w:cs="Times New Roman" w:hint="eastAsia"/>
-          <w:lang w:val="en-US"/>
-        </w:rPr>
-        <w:t>學到</w:t>
-      </w:r>
-      <w:r>
-        <w:rPr>
-          <w:rFonts w:ascii="Times New Roman" w:eastAsia="標楷體" w:hAnsi="Times New Roman" w:cs="Times New Roman"/>
-          <w:lang w:val="en-US"/>
-        </w:rPr>
-        <w:t>I2C</w:t>
-      </w:r>
-      <w:r>
-        <w:rPr>
-          <w:rFonts w:ascii="Times New Roman" w:eastAsia="標楷體" w:hAnsi="Times New Roman" w:cs="Times New Roman" w:hint="eastAsia"/>
-          <w:lang w:val="en-US"/>
-        </w:rPr>
-        <w:t>的通訊方法，</w:t>
-      </w:r>
-      <w:r>
-        <w:rPr>
-          <w:rFonts w:ascii="Times New Roman" w:eastAsia="標楷體" w:hAnsi="Times New Roman" w:cs="Times New Roman" w:hint="eastAsia"/>
-          <w:lang w:val="en-US"/>
-        </w:rPr>
-        <w:t>能透過</w:t>
-      </w:r>
-      <w:r>
-        <w:rPr>
-          <w:rFonts w:ascii="Times New Roman" w:eastAsia="標楷體" w:hAnsi="Times New Roman" w:cs="Times New Roman" w:hint="eastAsia"/>
-          <w:lang w:val="en-US"/>
-        </w:rPr>
-        <w:t>D</w:t>
-      </w:r>
-      <w:r>
-        <w:rPr>
-          <w:rFonts w:ascii="Times New Roman" w:eastAsia="標楷體" w:hAnsi="Times New Roman" w:cs="Times New Roman"/>
-          <w:lang w:val="en-US"/>
-        </w:rPr>
-        <w:t>ATASHEET</w:t>
-      </w:r>
-      <w:r>
-        <w:rPr>
-          <w:rFonts w:ascii="Times New Roman" w:eastAsia="標楷體" w:hAnsi="Times New Roman" w:cs="Times New Roman" w:hint="eastAsia"/>
-          <w:lang w:val="en-US"/>
-        </w:rPr>
-        <w:t>上提供的</w:t>
-      </w:r>
-      <w:r>
-        <w:rPr>
-          <w:rFonts w:ascii="Times New Roman" w:eastAsia="標楷體" w:hAnsi="Times New Roman" w:cs="Times New Roman"/>
-          <w:lang w:val="en-US"/>
-        </w:rPr>
-        <w:t>register</w:t>
-      </w:r>
-      <w:r>
-        <w:rPr>
-          <w:rFonts w:ascii="Times New Roman" w:eastAsia="標楷體" w:hAnsi="Times New Roman" w:cs="Times New Roman" w:hint="eastAsia"/>
-          <w:lang w:val="en-US"/>
-        </w:rPr>
-        <w:t xml:space="preserve"> 1</w:t>
-      </w:r>
-      <w:r>
-        <w:rPr>
-          <w:rFonts w:ascii="Times New Roman" w:eastAsia="標楷體" w:hAnsi="Times New Roman" w:cs="Times New Roman"/>
-          <w:lang w:val="en-US"/>
-        </w:rPr>
-        <w:t>6</w:t>
-      </w:r>
-      <w:r>
-        <w:rPr>
-          <w:rFonts w:ascii="Times New Roman" w:eastAsia="標楷體" w:hAnsi="Times New Roman" w:cs="Times New Roman" w:hint="eastAsia"/>
-          <w:lang w:val="en-US"/>
-        </w:rPr>
-        <w:t>進制代碼用</w:t>
-      </w:r>
-      <w:proofErr w:type="spellStart"/>
-      <w:r>
-        <w:rPr>
-          <w:rFonts w:ascii="Times New Roman" w:eastAsia="標楷體" w:hAnsi="Times New Roman" w:cs="Times New Roman"/>
-          <w:lang w:val="en-US"/>
-        </w:rPr>
-        <w:t>Wire.write</w:t>
-      </w:r>
-      <w:proofErr w:type="spellEnd"/>
-      <w:r>
-        <w:rPr>
-          <w:rFonts w:ascii="Times New Roman" w:eastAsia="標楷體" w:hAnsi="Times New Roman" w:cs="Times New Roman" w:hint="eastAsia"/>
-          <w:lang w:val="en-US"/>
-        </w:rPr>
-        <w:t>()</w:t>
-      </w:r>
-      <w:r>
-        <w:rPr>
-          <w:rFonts w:ascii="Times New Roman" w:eastAsia="標楷體" w:hAnsi="Times New Roman" w:cs="Times New Roman" w:hint="eastAsia"/>
-          <w:lang w:val="en-US"/>
-        </w:rPr>
-        <w:t>寫入數據，改變</w:t>
-      </w:r>
-      <w:r>
-        <w:rPr>
-          <w:rFonts w:ascii="Times New Roman" w:eastAsia="標楷體" w:hAnsi="Times New Roman" w:cs="Times New Roman"/>
-          <w:lang w:val="en-US"/>
-        </w:rPr>
-        <w:t>MPU-6050</w:t>
-      </w:r>
-      <w:r>
-        <w:rPr>
-          <w:rFonts w:ascii="Times New Roman" w:eastAsia="標楷體" w:hAnsi="Times New Roman" w:cs="Times New Roman" w:hint="eastAsia"/>
-          <w:lang w:val="en-US"/>
-        </w:rPr>
-        <w:t>的各項參數或讀值等功能。也學到了如何透過</w:t>
-      </w:r>
-      <w:r>
-        <w:rPr>
-          <w:rFonts w:ascii="Times New Roman" w:hAnsi="Times New Roman" w:cs="Times New Roman" w:hint="eastAsia"/>
-          <w:lang w:val="en-US"/>
-        </w:rPr>
-        <w:t>b</w:t>
-      </w:r>
-      <w:r>
-        <w:rPr>
-          <w:rFonts w:ascii="Times New Roman" w:hAnsi="Times New Roman" w:cs="Times New Roman"/>
-          <w:lang w:val="en-US"/>
-        </w:rPr>
-        <w:t>itwise operator</w:t>
-      </w:r>
-      <w:r>
-        <w:rPr>
-          <w:rFonts w:ascii="標楷體" w:eastAsia="標楷體" w:hAnsi="標楷體" w:cs="Times New Roman" w:hint="eastAsia"/>
-          <w:lang w:val="en-US"/>
-        </w:rPr>
-        <w:t>快速地將兩個8</w:t>
-      </w:r>
-      <w:r>
-        <w:rPr>
-          <w:rFonts w:ascii="Times New Roman" w:eastAsia="標楷體" w:hAnsi="Times New Roman" w:cs="Times New Roman"/>
-          <w:lang w:val="en-US"/>
-        </w:rPr>
-        <w:t>bit</w:t>
-      </w:r>
-      <w:r>
-        <w:rPr>
-          <w:rFonts w:ascii="標楷體" w:eastAsia="標楷體" w:hAnsi="標楷體" w:cs="Times New Roman" w:hint="eastAsia"/>
-          <w:lang w:val="en-US"/>
-        </w:rPr>
-        <w:t>的</w:t>
-      </w:r>
-      <w:r>
-        <w:rPr>
-          <w:rFonts w:ascii="標楷體" w:eastAsia="標楷體" w:hAnsi="標楷體" w:cs="Times New Roman" w:hint="eastAsia"/>
-          <w:lang w:val="en-US"/>
-        </w:rPr>
-        <w:t>值</w:t>
-      </w:r>
-      <w:r>
-        <w:rPr>
-          <w:rFonts w:ascii="Times New Roman" w:eastAsia="標楷體" w:hAnsi="Times New Roman" w:cs="Times New Roman" w:hint="eastAsia"/>
-          <w:lang w:val="en-US"/>
-        </w:rPr>
-        <w:t>合併成一個</w:t>
-      </w:r>
-      <w:r>
-        <w:rPr>
-          <w:rFonts w:ascii="Times New Roman" w:eastAsia="標楷體" w:hAnsi="Times New Roman" w:cs="Times New Roman" w:hint="eastAsia"/>
-          <w:lang w:val="en-US"/>
-        </w:rPr>
-        <w:t>1</w:t>
-      </w:r>
-      <w:r>
-        <w:rPr>
-          <w:rFonts w:ascii="Times New Roman" w:eastAsia="標楷體" w:hAnsi="Times New Roman" w:cs="Times New Roman"/>
-          <w:lang w:val="en-US"/>
-        </w:rPr>
-        <w:t>6</w:t>
-      </w:r>
-      <w:r>
-        <w:rPr>
-          <w:rFonts w:ascii="Times New Roman" w:eastAsia="標楷體" w:hAnsi="Times New Roman" w:cs="Times New Roman" w:hint="eastAsia"/>
-          <w:lang w:val="en-US"/>
-        </w:rPr>
-        <w:t>b</w:t>
-      </w:r>
-      <w:r>
-        <w:rPr>
-          <w:rFonts w:ascii="Times New Roman" w:eastAsia="標楷體" w:hAnsi="Times New Roman" w:cs="Times New Roman"/>
-          <w:lang w:val="en-US"/>
-        </w:rPr>
-        <w:t>it</w:t>
-      </w:r>
-      <w:r>
-        <w:rPr>
-          <w:rFonts w:ascii="Times New Roman" w:eastAsia="標楷體" w:hAnsi="Times New Roman" w:cs="Times New Roman" w:hint="eastAsia"/>
-          <w:lang w:val="en-US"/>
-        </w:rPr>
-        <w:t>的值。</w:t>
-      </w:r>
-    </w:p>
-    <w:p>
-      <w:pPr>
-        <w:spacing w:beforeLines="100" w:before="240" w:afterLines="50" w:after="120" w:line="240" w:lineRule="auto"/>
-        <w:rPr>
-          <w:rFonts w:ascii="Times New Roman" w:hAnsi="Times New Roman" w:cs="Times New Roman"/>
-          <w:color w:val="0070C0"/>
-          <w:lang w:val="en-US"/>
-        </w:rPr>
-      </w:pPr>
-      <w:r>
-        <w:rPr>
-          <w:rFonts w:ascii="Times New Roman" w:hAnsi="Times New Roman" w:cs="Times New Roman"/>
-          <w:b/>
-          <w:bdr w:val="single" w:sz="4" w:space="0" w:color="auto"/>
-          <w:lang w:val="en-US"/>
-        </w:rPr>
-        <w:t>Plans for Next Week</w:t>
-      </w:r>
-      <w:r>
-        <w:rPr>
-          <w:rFonts w:ascii="Times New Roman" w:hAnsi="Times New Roman" w:cs="Times New Roman"/>
-          <w:lang w:val="en-US"/>
-        </w:rPr>
-        <w:t xml:space="preserve"> </w:t>
-      </w:r>
-    </w:p>
-    <w:p>
-      <w:pPr>
-        <w:spacing w:line="240" w:lineRule="auto"/>
-        <w:rPr>
-          <w:rFonts w:ascii="Times New Roman" w:hAnsi="Times New Roman" w:cs="Times New Roman"/>
-          <w:lang w:val="en-US"/>
-        </w:rPr>
-      </w:pPr>
-      <w:r>
-        <w:rPr>
-          <w:rFonts w:ascii="Times New Roman" w:hAnsi="Times New Roman" w:cs="Times New Roman"/>
-          <w:b/>
-          <w:lang w:val="en-US"/>
-        </w:rPr>
-        <w:t>- Perspective 1:</w:t>
-      </w:r>
-      <w:r>
-        <w:rPr>
-          <w:rFonts w:ascii="Times New Roman" w:hAnsi="Times New Roman" w:cs="Times New Roman"/>
-          <w:lang w:val="en-US"/>
-        </w:rPr>
-        <w:t xml:space="preserve"> </w:t>
-      </w:r>
-    </w:p>
-    <w:p>
-      <w:pPr>
-        <w:spacing w:line="240" w:lineRule="auto"/>
-        <w:rPr>
-          <w:rFonts w:ascii="Times New Roman" w:hAnsi="Times New Roman" w:cs="Times New Roman"/>
-          <w:b/>
-          <w:lang w:val="en-US"/>
-        </w:rPr>
-      </w:pPr>
-      <w:r>
-        <w:rPr>
-          <w:rFonts w:ascii="Times New Roman" w:hAnsi="Times New Roman" w:cs="Times New Roman" w:hint="eastAsia"/>
-          <w:b/>
-          <w:lang w:val="en-US"/>
-        </w:rPr>
-        <w:t xml:space="preserve">　　</w:t>
-      </w:r>
-      <w:r>
-        <w:rPr>
-          <w:rFonts w:ascii="Times New Roman" w:eastAsia="標楷體" w:hAnsi="Times New Roman" w:cs="Times New Roman" w:hint="eastAsia"/>
-          <w:lang w:val="en-US"/>
-        </w:rPr>
-        <w:t>因為</w:t>
-      </w:r>
-      <w:r>
-        <w:rPr>
-          <w:rFonts w:ascii="Times New Roman" w:eastAsia="標楷體" w:hAnsi="Times New Roman" w:cs="Times New Roman"/>
-          <w:lang w:val="en-US"/>
-        </w:rPr>
-        <w:t>MPU-6050</w:t>
-      </w:r>
-      <w:r>
-        <w:rPr>
-          <w:rFonts w:ascii="Times New Roman" w:eastAsia="標楷體" w:hAnsi="Times New Roman" w:cs="Times New Roman" w:hint="eastAsia"/>
-          <w:lang w:val="en-US"/>
-        </w:rPr>
-        <w:t>很容易受雜訊干擾，網路上</w:t>
-      </w:r>
-      <w:r>
-        <w:rPr>
-          <w:rFonts w:ascii="Times New Roman" w:eastAsia="標楷體" w:hAnsi="Times New Roman" w:cs="Times New Roman" w:hint="eastAsia"/>
-          <w:lang w:val="en-US"/>
-        </w:rPr>
-        <w:t>是</w:t>
-      </w:r>
-      <w:r>
-        <w:rPr>
-          <w:rFonts w:ascii="Times New Roman" w:eastAsia="標楷體" w:hAnsi="Times New Roman" w:cs="Times New Roman" w:hint="eastAsia"/>
-          <w:lang w:val="en-US"/>
-        </w:rPr>
-        <w:t>推薦用</w:t>
-      </w:r>
-      <w:r>
-        <w:rPr>
-          <w:rFonts w:ascii="Times New Roman" w:eastAsia="標楷體" w:hAnsi="Times New Roman" w:cs="Times New Roman" w:hint="eastAsia"/>
-          <w:lang w:val="en-US"/>
-        </w:rPr>
-        <w:t>卡爾曼濾波算法</w:t>
-      </w:r>
-      <w:r>
-        <w:rPr>
-          <w:rFonts w:ascii="Times New Roman" w:eastAsia="標楷體" w:hAnsi="Times New Roman" w:cs="Times New Roman" w:hint="eastAsia"/>
-          <w:lang w:val="en-US"/>
-        </w:rPr>
-        <w:t>來濾波</w:t>
-      </w:r>
-      <w:r>
-        <w:rPr>
-          <w:rFonts w:ascii="Times New Roman" w:eastAsia="標楷體" w:hAnsi="Times New Roman" w:cs="Times New Roman" w:hint="eastAsia"/>
-          <w:lang w:val="en-US"/>
-        </w:rPr>
-        <w:t>，可以稍微研究看看，但若太過複雜可以考慮直接用</w:t>
-      </w:r>
-      <w:r>
-        <w:rPr>
-          <w:rFonts w:ascii="Times New Roman" w:eastAsia="標楷體" w:hAnsi="Times New Roman" w:cs="Times New Roman"/>
-          <w:lang w:val="en-US"/>
-        </w:rPr>
-        <w:t>Adafruit</w:t>
-      </w:r>
-      <w:r>
-        <w:rPr>
-          <w:rFonts w:ascii="Times New Roman" w:eastAsia="標楷體" w:hAnsi="Times New Roman" w:cs="Times New Roman" w:hint="eastAsia"/>
-          <w:lang w:val="en-US"/>
-        </w:rPr>
-        <w:t>的寫好的濾波函式就好。</w:t>
-      </w:r>
-    </w:p>
-    <w:p>
-      <w:pPr>
-        <w:spacing w:line="240" w:lineRule="auto"/>
-        <w:rPr>
-          <w:rFonts w:ascii="Times New Roman" w:hAnsi="Times New Roman" w:cs="Times New Roman"/>
-          <w:lang w:val="en-US"/>
-        </w:rPr>
-      </w:pPr>
-      <w:r>
-        <w:rPr>
-          <w:rFonts w:ascii="Times New Roman" w:hAnsi="Times New Roman" w:cs="Times New Roman"/>
-          <w:b/>
-          <w:lang w:val="en-US"/>
-        </w:rPr>
-        <w:t>- Perspective 2:</w:t>
-      </w:r>
-      <w:r>
-        <w:rPr>
-          <w:rFonts w:ascii="Times New Roman" w:hAnsi="Times New Roman" w:cs="Times New Roman"/>
-          <w:lang w:val="en-US"/>
-        </w:rPr>
-        <w:t xml:space="preserve"> </w:t>
-      </w:r>
-    </w:p>
-    <w:p>
-      <w:pPr>
-        <w:spacing w:line="240" w:lineRule="auto"/>
-        <w:rPr>
-          <w:rFonts w:ascii="Times New Roman" w:hAnsi="Times New Roman" w:cs="Times New Roman"/>
-          <w:lang w:val="en-US"/>
-        </w:rPr>
-      </w:pPr>
-      <w:r>
-        <w:rPr>
-          <w:rFonts w:ascii="Times New Roman" w:hAnsi="Times New Roman" w:cs="Times New Roman" w:hint="eastAsia"/>
-          <w:lang w:val="en-US"/>
-        </w:rPr>
-        <w:t xml:space="preserve">　　</w:t>
-      </w:r>
-      <w:r>
-        <w:rPr>
-          <w:rFonts w:ascii="Times New Roman" w:eastAsia="標楷體" w:hAnsi="Times New Roman" w:cs="Times New Roman" w:hint="eastAsia"/>
-          <w:lang w:val="en-US"/>
-        </w:rPr>
-        <w:t>下禮拜應該就會拿到</w:t>
-      </w:r>
-      <w:r>
-        <w:rPr>
-          <w:rFonts w:ascii="Times New Roman" w:eastAsia="標楷體" w:hAnsi="Times New Roman" w:cs="Times New Roman"/>
-          <w:lang w:val="en-US"/>
-        </w:rPr>
-        <w:t>MPU-6050</w:t>
-      </w:r>
-      <w:r>
-        <w:rPr>
-          <w:rFonts w:ascii="Times New Roman" w:eastAsia="標楷體" w:hAnsi="Times New Roman" w:cs="Times New Roman" w:hint="eastAsia"/>
-          <w:lang w:val="en-US"/>
-        </w:rPr>
-        <w:t>，將實際利用這周寫好的兩個程式測量</w:t>
-      </w:r>
-      <w:r>
-        <w:rPr>
-          <w:rFonts w:ascii="標楷體" w:eastAsia="標楷體" w:hAnsi="標楷體" w:cs="Times New Roman" w:hint="eastAsia"/>
-          <w:lang w:val="en-US"/>
-        </w:rPr>
-        <w:t>三軸加速度值和角速度值。</w:t>
-      </w:r>
-    </w:p>
-    <w:p>
-      <w:pPr>
-        <w:spacing w:line="240" w:lineRule="auto"/>
-        <w:rPr>
-          <w:rFonts w:ascii="Times New Roman" w:hAnsi="Times New Roman" w:cs="Times New Roman"/>
-          <w:lang w:val="en-US"/>
-        </w:rPr>
-      </w:pPr>
-      <w:r>
-        <w:rPr>
-          <w:rFonts w:ascii="Times New Roman" w:hAnsi="Times New Roman" w:cs="Times New Roman"/>
-          <w:b/>
-          <w:lang w:val="en-US"/>
-        </w:rPr>
-        <w:t xml:space="preserve">- Perspective </w:t>
-      </w:r>
-      <w:r>
-        <w:rPr>
-          <w:rFonts w:ascii="Times New Roman" w:hAnsi="Times New Roman" w:cs="Times New Roman" w:hint="eastAsia"/>
-          <w:b/>
-          <w:lang w:val="en-US"/>
-        </w:rPr>
-        <w:t>3</w:t>
-      </w:r>
-      <w:r>
-        <w:rPr>
-          <w:rFonts w:ascii="Times New Roman" w:hAnsi="Times New Roman" w:cs="Times New Roman"/>
-          <w:b/>
-          <w:lang w:val="en-US"/>
-        </w:rPr>
-        <w:t>:</w:t>
-      </w:r>
-      <w:r>
-        <w:rPr>
-          <w:rFonts w:ascii="Times New Roman" w:hAnsi="Times New Roman" w:cs="Times New Roman"/>
-          <w:lang w:val="en-US"/>
-        </w:rPr>
-        <w:t xml:space="preserve"> </w:t>
-      </w:r>
-    </w:p>
-    <w:p>
-      <w:pPr>
-        <w:spacing w:line="240" w:lineRule="auto"/>
-        <w:rPr>
-          <w:rFonts w:ascii="Times New Roman" w:hAnsi="Times New Roman" w:cs="Times New Roman"/>
-          <w:b/>
-          <w:bdr w:val="single" w:sz="4" w:space="0" w:color="auto"/>
-          <w:lang w:val="en-US"/>
-        </w:rPr>
-      </w:pPr>
-      <w:r>
-        <w:rPr>
-          <w:rFonts w:ascii="Times New Roman" w:hAnsi="Times New Roman" w:cs="Times New Roman" w:hint="eastAsia"/>
-          <w:lang w:val="en-US"/>
-        </w:rPr>
-        <w:t xml:space="preserve">　　</w:t>
-      </w:r>
-      <w:r>
-        <w:rPr>
-          <w:rFonts w:ascii="Times New Roman" w:eastAsia="標楷體" w:hAnsi="Times New Roman" w:cs="Times New Roman" w:hint="eastAsia"/>
-          <w:lang w:val="en-US"/>
-        </w:rPr>
-        <w:t>利用上學期</w:t>
-      </w:r>
-      <w:r>
-        <w:rPr>
-          <w:rFonts w:ascii="Times New Roman" w:eastAsia="標楷體" w:hAnsi="Times New Roman" w:cs="Times New Roman" w:hint="eastAsia"/>
-          <w:lang w:val="en-US"/>
-        </w:rPr>
-        <w:t>量測原理的客</w:t>
-      </w:r>
-      <w:r>
-        <w:rPr>
-          <w:rFonts w:ascii="Times New Roman" w:eastAsia="標楷體" w:hAnsi="Times New Roman" w:cs="Times New Roman" w:hint="eastAsia"/>
-          <w:lang w:val="en-US"/>
-        </w:rPr>
-        <w:t>參考網路上的教學影片</w:t>
-      </w:r>
-      <w:r>
-        <w:rPr>
-          <w:rFonts w:ascii="Times New Roman" w:eastAsia="標楷體" w:hAnsi="Times New Roman" w:cs="Times New Roman" w:hint="eastAsia"/>
-          <w:lang w:val="en-US"/>
-        </w:rPr>
-        <w:t>寫的程式，寫出</w:t>
-      </w:r>
-      <w:r>
-        <w:rPr>
-          <w:rFonts w:ascii="Times New Roman" w:eastAsia="標楷體" w:hAnsi="Times New Roman" w:cs="Times New Roman" w:hint="eastAsia"/>
-          <w:lang w:val="en-US"/>
-        </w:rPr>
-        <w:t>透過編碼器測</w:t>
-      </w:r>
-      <w:r>
-        <w:rPr>
-          <w:rFonts w:ascii="Times New Roman" w:eastAsia="標楷體" w:hAnsi="Times New Roman" w:cs="Times New Roman" w:hint="eastAsia"/>
-          <w:lang w:val="en-US"/>
-        </w:rPr>
-        <w:t>量</w:t>
-      </w:r>
-      <w:r>
-        <w:rPr>
-          <w:rFonts w:ascii="Times New Roman" w:eastAsia="標楷體" w:hAnsi="Times New Roman" w:cs="Times New Roman" w:hint="eastAsia"/>
-          <w:lang w:val="en-US"/>
-        </w:rPr>
-        <w:t>馬達的角位移量</w:t>
-      </w:r>
-      <w:r>
-        <w:rPr>
-          <w:rFonts w:ascii="Times New Roman" w:eastAsia="標楷體" w:hAnsi="Times New Roman" w:cs="Times New Roman" w:hint="eastAsia"/>
-          <w:lang w:val="en-US"/>
-        </w:rPr>
-        <w:t>的程式</w:t>
-      </w:r>
-      <w:r>
-        <w:rPr>
-          <w:rFonts w:ascii="Times New Roman" w:eastAsia="標楷體" w:hAnsi="Times New Roman" w:cs="Times New Roman" w:hint="eastAsia"/>
-          <w:lang w:val="en-US"/>
-        </w:rPr>
-        <w:t>。</w:t>
-      </w:r>
-    </w:p>
-    <w:p>
-      <w:pPr>
-        <w:spacing w:beforeLines="100" w:before="240" w:afterLines="50" w:after="120" w:line="240" w:lineRule="auto"/>
-        <w:rPr>
-          <w:rFonts w:ascii="Times New Roman" w:hAnsi="Times New Roman" w:cs="Times New Roman"/>
-          <w:color w:val="0070C0"/>
-          <w:lang w:val="en-US"/>
-        </w:rPr>
-      </w:pPr>
-      <w:r>
-        <w:rPr>
-          <w:rFonts w:ascii="Times New Roman" w:hAnsi="Times New Roman" w:cs="Times New Roman"/>
-          <w:b/>
-          <w:bdr w:val="single" w:sz="4" w:space="0" w:color="auto"/>
-          <w:lang w:val="en-US"/>
-        </w:rPr>
-        <w:t>Remarks</w:t>
-      </w:r>
-      <w:r>
-        <w:rPr>
-          <w:rFonts w:ascii="Times New Roman" w:hAnsi="Times New Roman" w:cs="Times New Roman"/>
-          <w:b/>
-          <w:lang w:val="en-US"/>
-        </w:rPr>
-        <w:t xml:space="preserve"> </w:t>
-      </w:r>
-    </w:p>
-    <w:p>
-      <w:pPr>
-        <w:rPr>
-          <w:rFonts w:ascii="Times New Roman" w:eastAsia="標楷體" w:hAnsi="Times New Roman" w:cs="Times New Roman" w:hint="eastAsia"/>
+        <w:rPr>
+          <w:rFonts w:ascii="Times New Roman" w:eastAsia="標楷體" w:hAnsi="Times New Roman" w:cs="Times New Roman"/>
           <w:lang w:val="en-US"/>
         </w:rPr>
       </w:pPr>
@@ -3391,21 +3354,7 @@
             <w:rStyle w:val="a9"/>
             <w:lang w:val="en-US"/>
           </w:rPr>
-          <w:t>rumsey000/Practice-of-Mechanical-Engineering (github.c</w:t>
-        </w:r>
-        <w:r>
-          <w:rPr>
-            <w:rStyle w:val="a9"/>
-            <w:lang w:val="en-US"/>
-          </w:rPr>
-          <w:t>o</w:t>
-        </w:r>
-        <w:r>
-          <w:rPr>
-            <w:rStyle w:val="a9"/>
-            <w:lang w:val="en-US"/>
-          </w:rPr>
-          <w:t>m)</w:t>
+          <w:t>rumsey000/Practice-of-Mechanical-Engineering (github.com)</w:t>
         </w:r>
       </w:hyperlink>
       <w:r>
@@ -3432,7 +3381,7 @@
 </file>
 
 <file path=word/endnotes.xml><?xml version="1.0" encoding="utf-8"?>
-<w:endnotes xmlns:wpc="http://schemas.microsoft.com/office/word/2010/wordprocessingCanvas" xmlns:cx="http://schemas.microsoft.com/office/drawing/2014/chartex" xmlns:cx1="http://schemas.microsoft.com/office/drawing/2015/9/8/chartex" xmlns:cx2="http://schemas.microsoft.com/office/drawing/2015/10/21/chartex" xmlns:cx3="http://schemas.microsoft.com/office/drawing/2016/5/9/chartex" xmlns:cx4="http://schemas.microsoft.com/office/drawing/2016/5/10/chartex" xmlns:cx5="http://schemas.microsoft.com/office/drawing/2016/5/11/chartex" xmlns:cx6="http://schemas.microsoft.com/office/drawing/2016/5/12/chartex" xmlns:cx7="http://schemas.microsoft.com/office/drawing/2016/5/13/chartex" xmlns:cx8="http://schemas.microsoft.com/office/drawing/2016/5/14/chartex" xmlns:mc="http://schemas.openxmlformats.org/markup-compatibility/2006" xmlns:aink="http://schemas.microsoft.com/office/drawing/2016/ink" xmlns:am3d="http://schemas.microsoft.com/office/drawing/2017/model3d" xmlns:o="urn:schemas-microsoft-com:office:office" xmlns:r="http://schemas.openxmlformats.org/officeDocument/2006/relationships" xmlns:m="http://schemas.openxmlformats.org/officeDocument/2006/math" xmlns:v="urn:schemas-microsoft-com:vml" xmlns:wp14="http://schemas.microsoft.com/office/word/2010/wordprocessingDrawing" xmlns:wp="http://schemas.openxmlformats.org/drawingml/2006/wordprocessingDrawing" xmlns:w10="urn:schemas-microsoft-com:office:word" xmlns:w="http://schemas.openxmlformats.org/wordprocessingml/2006/main" xmlns:w14="http://schemas.microsoft.com/office/word/2010/wordml" xmlns:w15="http://schemas.microsoft.com/office/word/2012/wordml" xmlns:w16cex="http://schemas.microsoft.com/office/word/2018/wordml/cex" xmlns:w16cid="http://schemas.microsoft.com/office/word/2016/wordml/cid" xmlns:w16="http://schemas.microsoft.com/office/word/2018/wordml" xmlns:w16sdtdh="http://schemas.microsoft.com/office/word/2020/wordml/sdtdatahash" xmlns:w16se="http://schemas.microsoft.com/office/word/2015/wordml/symex" xmlns:wpg="http://schemas.microsoft.com/office/word/2010/wordprocessingGroup" xmlns:wpi="http://schemas.microsoft.com/office/word/2010/wordprocessingInk" xmlns:wne="http://schemas.microsoft.com/office/word/2006/wordml" xmlns:wps="http://schemas.microsoft.com/office/word/2010/wordprocessingShape" mc:Ignorable="w14 w15 w16se w16cid w16 w16cex w16sdtdh wp14">
+<w:endnotes xmlns:wpc="http://schemas.microsoft.com/office/word/2010/wordprocessingCanvas" xmlns:cx="http://schemas.microsoft.com/office/drawing/2014/chartex" xmlns:cx1="http://schemas.microsoft.com/office/drawing/2015/9/8/chartex" xmlns:cx2="http://schemas.microsoft.com/office/drawing/2015/10/21/chartex" xmlns:cx3="http://schemas.microsoft.com/office/drawing/2016/5/9/chartex" xmlns:cx4="http://schemas.microsoft.com/office/drawing/2016/5/10/chartex" xmlns:cx5="http://schemas.microsoft.com/office/drawing/2016/5/11/chartex" xmlns:cx6="http://schemas.microsoft.com/office/drawing/2016/5/12/chartex" xmlns:cx7="http://schemas.microsoft.com/office/drawing/2016/5/13/chartex" xmlns:cx8="http://schemas.microsoft.com/office/drawing/2016/5/14/chartex" xmlns:mc="http://schemas.openxmlformats.org/markup-compatibility/2006" xmlns:aink="http://schemas.microsoft.com/office/drawing/2016/ink" xmlns:am3d="http://schemas.microsoft.com/office/drawing/2017/model3d" xmlns:o="urn:schemas-microsoft-com:office:office" xmlns:oel="http://schemas.microsoft.com/office/2019/extlst" xmlns:r="http://schemas.openxmlformats.org/officeDocument/2006/relationships" xmlns:m="http://schemas.openxmlformats.org/officeDocument/2006/math" xmlns:v="urn:schemas-microsoft-com:vml" xmlns:wp14="http://schemas.microsoft.com/office/word/2010/wordprocessingDrawing" xmlns:wp="http://schemas.openxmlformats.org/drawingml/2006/wordprocessingDrawing" xmlns:w10="urn:schemas-microsoft-com:office:word" xmlns:w="http://schemas.openxmlformats.org/wordprocessingml/2006/main" xmlns:w14="http://schemas.microsoft.com/office/word/2010/wordml" xmlns:w15="http://schemas.microsoft.com/office/word/2012/wordml" xmlns:w16cex="http://schemas.microsoft.com/office/word/2018/wordml/cex" xmlns:w16cid="http://schemas.microsoft.com/office/word/2016/wordml/cid" xmlns:w16="http://schemas.microsoft.com/office/word/2018/wordml" xmlns:w16sdtdh="http://schemas.microsoft.com/office/word/2020/wordml/sdtdatahash" xmlns:w16se="http://schemas.microsoft.com/office/word/2015/wordml/symex" xmlns:wpg="http://schemas.microsoft.com/office/word/2010/wordprocessingGroup" xmlns:wpi="http://schemas.microsoft.com/office/word/2010/wordprocessingInk" xmlns:wne="http://schemas.microsoft.com/office/word/2006/wordml" xmlns:wps="http://schemas.microsoft.com/office/word/2010/wordprocessingShape" mc:Ignorable="w14 w15 w16se w16cid w16 w16cex w16sdtdh wp14">
   <w:endnote w:type="separator" w:id="-1">
     <w:p>
       <w:pPr>
@@ -3457,7 +3406,7 @@
 </file>
 
 <file path=word/footer1.xml><?xml version="1.0" encoding="utf-8"?>
-<w:ftr xmlns:wpc="http://schemas.microsoft.com/office/word/2010/wordprocessingCanvas" xmlns:cx="http://schemas.microsoft.com/office/drawing/2014/chartex" xmlns:cx1="http://schemas.microsoft.com/office/drawing/2015/9/8/chartex" xmlns:cx2="http://schemas.microsoft.com/office/drawing/2015/10/21/chartex" xmlns:cx3="http://schemas.microsoft.com/office/drawing/2016/5/9/chartex" xmlns:cx4="http://schemas.microsoft.com/office/drawing/2016/5/10/chartex" xmlns:cx5="http://schemas.microsoft.com/office/drawing/2016/5/11/chartex" xmlns:cx6="http://schemas.microsoft.com/office/drawing/2016/5/12/chartex" xmlns:cx7="http://schemas.microsoft.com/office/drawing/2016/5/13/chartex" xmlns:cx8="http://schemas.microsoft.com/office/drawing/2016/5/14/chartex" xmlns:mc="http://schemas.openxmlformats.org/markup-compatibility/2006" xmlns:aink="http://schemas.microsoft.com/office/drawing/2016/ink" xmlns:am3d="http://schemas.microsoft.com/office/drawing/2017/model3d" xmlns:o="urn:schemas-microsoft-com:office:office" xmlns:r="http://schemas.openxmlformats.org/officeDocument/2006/relationships" xmlns:m="http://schemas.openxmlformats.org/officeDocument/2006/math" xmlns:v="urn:schemas-microsoft-com:vml" xmlns:wp14="http://schemas.microsoft.com/office/word/2010/wordprocessingDrawing" xmlns:wp="http://schemas.openxmlformats.org/drawingml/2006/wordprocessingDrawing" xmlns:w10="urn:schemas-microsoft-com:office:word" xmlns:w="http://schemas.openxmlformats.org/wordprocessingml/2006/main" xmlns:w14="http://schemas.microsoft.com/office/word/2010/wordml" xmlns:w15="http://schemas.microsoft.com/office/word/2012/wordml" xmlns:w16cex="http://schemas.microsoft.com/office/word/2018/wordml/cex" xmlns:w16cid="http://schemas.microsoft.com/office/word/2016/wordml/cid" xmlns:w16="http://schemas.microsoft.com/office/word/2018/wordml" xmlns:w16sdtdh="http://schemas.microsoft.com/office/word/2020/wordml/sdtdatahash" xmlns:w16se="http://schemas.microsoft.com/office/word/2015/wordml/symex" xmlns:wpg="http://schemas.microsoft.com/office/word/2010/wordprocessingGroup" xmlns:wpi="http://schemas.microsoft.com/office/word/2010/wordprocessingInk" xmlns:wne="http://schemas.microsoft.com/office/word/2006/wordml" xmlns:wps="http://schemas.microsoft.com/office/word/2010/wordprocessingShape" mc:Ignorable="w14 w15 w16se w16cid w16 w16cex w16sdtdh wp14">
+<w:ftr xmlns:wpc="http://schemas.microsoft.com/office/word/2010/wordprocessingCanvas" xmlns:cx="http://schemas.microsoft.com/office/drawing/2014/chartex" xmlns:cx1="http://schemas.microsoft.com/office/drawing/2015/9/8/chartex" xmlns:cx2="http://schemas.microsoft.com/office/drawing/2015/10/21/chartex" xmlns:cx3="http://schemas.microsoft.com/office/drawing/2016/5/9/chartex" xmlns:cx4="http://schemas.microsoft.com/office/drawing/2016/5/10/chartex" xmlns:cx5="http://schemas.microsoft.com/office/drawing/2016/5/11/chartex" xmlns:cx6="http://schemas.microsoft.com/office/drawing/2016/5/12/chartex" xmlns:cx7="http://schemas.microsoft.com/office/drawing/2016/5/13/chartex" xmlns:cx8="http://schemas.microsoft.com/office/drawing/2016/5/14/chartex" xmlns:mc="http://schemas.openxmlformats.org/markup-compatibility/2006" xmlns:aink="http://schemas.microsoft.com/office/drawing/2016/ink" xmlns:am3d="http://schemas.microsoft.com/office/drawing/2017/model3d" xmlns:o="urn:schemas-microsoft-com:office:office" xmlns:oel="http://schemas.microsoft.com/office/2019/extlst" xmlns:r="http://schemas.openxmlformats.org/officeDocument/2006/relationships" xmlns:m="http://schemas.openxmlformats.org/officeDocument/2006/math" xmlns:v="urn:schemas-microsoft-com:vml" xmlns:wp14="http://schemas.microsoft.com/office/word/2010/wordprocessingDrawing" xmlns:wp="http://schemas.openxmlformats.org/drawingml/2006/wordprocessingDrawing" xmlns:w10="urn:schemas-microsoft-com:office:word" xmlns:w="http://schemas.openxmlformats.org/wordprocessingml/2006/main" xmlns:w14="http://schemas.microsoft.com/office/word/2010/wordml" xmlns:w15="http://schemas.microsoft.com/office/word/2012/wordml" xmlns:w16cex="http://schemas.microsoft.com/office/word/2018/wordml/cex" xmlns:w16cid="http://schemas.microsoft.com/office/word/2016/wordml/cid" xmlns:w16="http://schemas.microsoft.com/office/word/2018/wordml" xmlns:w16sdtdh="http://schemas.microsoft.com/office/word/2020/wordml/sdtdatahash" xmlns:w16se="http://schemas.microsoft.com/office/word/2015/wordml/symex" xmlns:wpg="http://schemas.microsoft.com/office/word/2010/wordprocessingGroup" xmlns:wpi="http://schemas.microsoft.com/office/word/2010/wordprocessingInk" xmlns:wne="http://schemas.microsoft.com/office/word/2006/wordml" xmlns:wps="http://schemas.microsoft.com/office/word/2010/wordprocessingShape" mc:Ignorable="w14 w15 w16se w16cid w16 w16cex w16sdtdh wp14">
   <w:p>
     <w:pPr>
       <w:pStyle w:val="a5"/>
@@ -3528,7 +3477,6 @@
           <w:docPartUnique/>
         </w:docPartObj>
       </w:sdtPr>
-      <w:sdtEndPr/>
       <w:sdtContent>
         <w:r>
           <w:fldChar w:fldCharType="begin"/>
@@ -3555,7 +3503,7 @@
 </file>
 
 <file path=word/footer2.xml><?xml version="1.0" encoding="utf-8"?>
-<w:ftr xmlns:wpc="http://schemas.microsoft.com/office/word/2010/wordprocessingCanvas" xmlns:cx="http://schemas.microsoft.com/office/drawing/2014/chartex" xmlns:cx1="http://schemas.microsoft.com/office/drawing/2015/9/8/chartex" xmlns:cx2="http://schemas.microsoft.com/office/drawing/2015/10/21/chartex" xmlns:cx3="http://schemas.microsoft.com/office/drawing/2016/5/9/chartex" xmlns:cx4="http://schemas.microsoft.com/office/drawing/2016/5/10/chartex" xmlns:cx5="http://schemas.microsoft.com/office/drawing/2016/5/11/chartex" xmlns:cx6="http://schemas.microsoft.com/office/drawing/2016/5/12/chartex" xmlns:cx7="http://schemas.microsoft.com/office/drawing/2016/5/13/chartex" xmlns:cx8="http://schemas.microsoft.com/office/drawing/2016/5/14/chartex" xmlns:mc="http://schemas.openxmlformats.org/markup-compatibility/2006" xmlns:aink="http://schemas.microsoft.com/office/drawing/2016/ink" xmlns:am3d="http://schemas.microsoft.com/office/drawing/2017/model3d" xmlns:o="urn:schemas-microsoft-com:office:office" xmlns:r="http://schemas.openxmlformats.org/officeDocument/2006/relationships" xmlns:m="http://schemas.openxmlformats.org/officeDocument/2006/math" xmlns:v="urn:schemas-microsoft-com:vml" xmlns:wp14="http://schemas.microsoft.com/office/word/2010/wordprocessingDrawing" xmlns:wp="http://schemas.openxmlformats.org/drawingml/2006/wordprocessingDrawing" xmlns:w10="urn:schemas-microsoft-com:office:word" xmlns:w="http://schemas.openxmlformats.org/wordprocessingml/2006/main" xmlns:w14="http://schemas.microsoft.com/office/word/2010/wordml" xmlns:w15="http://schemas.microsoft.com/office/word/2012/wordml" xmlns:w16cex="http://schemas.microsoft.com/office/word/2018/wordml/cex" xmlns:w16cid="http://schemas.microsoft.com/office/word/2016/wordml/cid" xmlns:w16="http://schemas.microsoft.com/office/word/2018/wordml" xmlns:w16sdtdh="http://schemas.microsoft.com/office/word/2020/wordml/sdtdatahash" xmlns:w16se="http://schemas.microsoft.com/office/word/2015/wordml/symex" xmlns:wpg="http://schemas.microsoft.com/office/word/2010/wordprocessingGroup" xmlns:wpi="http://schemas.microsoft.com/office/word/2010/wordprocessingInk" xmlns:wne="http://schemas.microsoft.com/office/word/2006/wordml" xmlns:wps="http://schemas.microsoft.com/office/word/2010/wordprocessingShape" mc:Ignorable="w14 w15 w16se w16cid w16 w16cex w16sdtdh wp14">
+<w:ftr xmlns:wpc="http://schemas.microsoft.com/office/word/2010/wordprocessingCanvas" xmlns:cx="http://schemas.microsoft.com/office/drawing/2014/chartex" xmlns:cx1="http://schemas.microsoft.com/office/drawing/2015/9/8/chartex" xmlns:cx2="http://schemas.microsoft.com/office/drawing/2015/10/21/chartex" xmlns:cx3="http://schemas.microsoft.com/office/drawing/2016/5/9/chartex" xmlns:cx4="http://schemas.microsoft.com/office/drawing/2016/5/10/chartex" xmlns:cx5="http://schemas.microsoft.com/office/drawing/2016/5/11/chartex" xmlns:cx6="http://schemas.microsoft.com/office/drawing/2016/5/12/chartex" xmlns:cx7="http://schemas.microsoft.com/office/drawing/2016/5/13/chartex" xmlns:cx8="http://schemas.microsoft.com/office/drawing/2016/5/14/chartex" xmlns:mc="http://schemas.openxmlformats.org/markup-compatibility/2006" xmlns:aink="http://schemas.microsoft.com/office/drawing/2016/ink" xmlns:am3d="http://schemas.microsoft.com/office/drawing/2017/model3d" xmlns:o="urn:schemas-microsoft-com:office:office" xmlns:oel="http://schemas.microsoft.com/office/2019/extlst" xmlns:r="http://schemas.openxmlformats.org/officeDocument/2006/relationships" xmlns:m="http://schemas.openxmlformats.org/officeDocument/2006/math" xmlns:v="urn:schemas-microsoft-com:vml" xmlns:wp14="http://schemas.microsoft.com/office/word/2010/wordprocessingDrawing" xmlns:wp="http://schemas.openxmlformats.org/drawingml/2006/wordprocessingDrawing" xmlns:w10="urn:schemas-microsoft-com:office:word" xmlns:w="http://schemas.openxmlformats.org/wordprocessingml/2006/main" xmlns:w14="http://schemas.microsoft.com/office/word/2010/wordml" xmlns:w15="http://schemas.microsoft.com/office/word/2012/wordml" xmlns:w16cex="http://schemas.microsoft.com/office/word/2018/wordml/cex" xmlns:w16cid="http://schemas.microsoft.com/office/word/2016/wordml/cid" xmlns:w16="http://schemas.microsoft.com/office/word/2018/wordml" xmlns:w16sdtdh="http://schemas.microsoft.com/office/word/2020/wordml/sdtdatahash" xmlns:w16se="http://schemas.microsoft.com/office/word/2015/wordml/symex" xmlns:wpg="http://schemas.microsoft.com/office/word/2010/wordprocessingGroup" xmlns:wpi="http://schemas.microsoft.com/office/word/2010/wordprocessingInk" xmlns:wne="http://schemas.microsoft.com/office/word/2006/wordml" xmlns:wps="http://schemas.microsoft.com/office/word/2010/wordprocessingShape" mc:Ignorable="w14 w15 w16se w16cid w16 w16cex w16sdtdh wp14">
   <w:p>
     <w:pPr>
       <w:pStyle w:val="a5"/>
@@ -3626,7 +3574,6 @@
           <w:docPartUnique/>
         </w:docPartObj>
       </w:sdtPr>
-      <w:sdtEndPr/>
       <w:sdtContent>
         <w:r>
           <w:fldChar w:fldCharType="begin"/>
@@ -3656,7 +3603,7 @@
 </file>
 
 <file path=word/footer3.xml><?xml version="1.0" encoding="utf-8"?>
-<w:ftr xmlns:wpc="http://schemas.microsoft.com/office/word/2010/wordprocessingCanvas" xmlns:cx="http://schemas.microsoft.com/office/drawing/2014/chartex" xmlns:cx1="http://schemas.microsoft.com/office/drawing/2015/9/8/chartex" xmlns:cx2="http://schemas.microsoft.com/office/drawing/2015/10/21/chartex" xmlns:cx3="http://schemas.microsoft.com/office/drawing/2016/5/9/chartex" xmlns:cx4="http://schemas.microsoft.com/office/drawing/2016/5/10/chartex" xmlns:cx5="http://schemas.microsoft.com/office/drawing/2016/5/11/chartex" xmlns:cx6="http://schemas.microsoft.com/office/drawing/2016/5/12/chartex" xmlns:cx7="http://schemas.microsoft.com/office/drawing/2016/5/13/chartex" xmlns:cx8="http://schemas.microsoft.com/office/drawing/2016/5/14/chartex" xmlns:mc="http://schemas.openxmlformats.org/markup-compatibility/2006" xmlns:aink="http://schemas.microsoft.com/office/drawing/2016/ink" xmlns:am3d="http://schemas.microsoft.com/office/drawing/2017/model3d" xmlns:o="urn:schemas-microsoft-com:office:office" xmlns:r="http://schemas.openxmlformats.org/officeDocument/2006/relationships" xmlns:m="http://schemas.openxmlformats.org/officeDocument/2006/math" xmlns:v="urn:schemas-microsoft-com:vml" xmlns:wp14="http://schemas.microsoft.com/office/word/2010/wordprocessingDrawing" xmlns:wp="http://schemas.openxmlformats.org/drawingml/2006/wordprocessingDrawing" xmlns:w10="urn:schemas-microsoft-com:office:word" xmlns:w="http://schemas.openxmlformats.org/wordprocessingml/2006/main" xmlns:w14="http://schemas.microsoft.com/office/word/2010/wordml" xmlns:w15="http://schemas.microsoft.com/office/word/2012/wordml" xmlns:w16cex="http://schemas.microsoft.com/office/word/2018/wordml/cex" xmlns:w16cid="http://schemas.microsoft.com/office/word/2016/wordml/cid" xmlns:w16="http://schemas.microsoft.com/office/word/2018/wordml" xmlns:w16sdtdh="http://schemas.microsoft.com/office/word/2020/wordml/sdtdatahash" xmlns:w16se="http://schemas.microsoft.com/office/word/2015/wordml/symex" xmlns:wpg="http://schemas.microsoft.com/office/word/2010/wordprocessingGroup" xmlns:wpi="http://schemas.microsoft.com/office/word/2010/wordprocessingInk" xmlns:wne="http://schemas.microsoft.com/office/word/2006/wordml" xmlns:wps="http://schemas.microsoft.com/office/word/2010/wordprocessingShape" mc:Ignorable="w14 w15 w16se w16cid w16 w16cex w16sdtdh wp14">
+<w:ftr xmlns:wpc="http://schemas.microsoft.com/office/word/2010/wordprocessingCanvas" xmlns:cx="http://schemas.microsoft.com/office/drawing/2014/chartex" xmlns:cx1="http://schemas.microsoft.com/office/drawing/2015/9/8/chartex" xmlns:cx2="http://schemas.microsoft.com/office/drawing/2015/10/21/chartex" xmlns:cx3="http://schemas.microsoft.com/office/drawing/2016/5/9/chartex" xmlns:cx4="http://schemas.microsoft.com/office/drawing/2016/5/10/chartex" xmlns:cx5="http://schemas.microsoft.com/office/drawing/2016/5/11/chartex" xmlns:cx6="http://schemas.microsoft.com/office/drawing/2016/5/12/chartex" xmlns:cx7="http://schemas.microsoft.com/office/drawing/2016/5/13/chartex" xmlns:cx8="http://schemas.microsoft.com/office/drawing/2016/5/14/chartex" xmlns:mc="http://schemas.openxmlformats.org/markup-compatibility/2006" xmlns:aink="http://schemas.microsoft.com/office/drawing/2016/ink" xmlns:am3d="http://schemas.microsoft.com/office/drawing/2017/model3d" xmlns:o="urn:schemas-microsoft-com:office:office" xmlns:oel="http://schemas.microsoft.com/office/2019/extlst" xmlns:r="http://schemas.openxmlformats.org/officeDocument/2006/relationships" xmlns:m="http://schemas.openxmlformats.org/officeDocument/2006/math" xmlns:v="urn:schemas-microsoft-com:vml" xmlns:wp14="http://schemas.microsoft.com/office/word/2010/wordprocessingDrawing" xmlns:wp="http://schemas.openxmlformats.org/drawingml/2006/wordprocessingDrawing" xmlns:w10="urn:schemas-microsoft-com:office:word" xmlns:w="http://schemas.openxmlformats.org/wordprocessingml/2006/main" xmlns:w14="http://schemas.microsoft.com/office/word/2010/wordml" xmlns:w15="http://schemas.microsoft.com/office/word/2012/wordml" xmlns:w16cex="http://schemas.microsoft.com/office/word/2018/wordml/cex" xmlns:w16cid="http://schemas.microsoft.com/office/word/2016/wordml/cid" xmlns:w16="http://schemas.microsoft.com/office/word/2018/wordml" xmlns:w16sdtdh="http://schemas.microsoft.com/office/word/2020/wordml/sdtdatahash" xmlns:w16se="http://schemas.microsoft.com/office/word/2015/wordml/symex" xmlns:wpg="http://schemas.microsoft.com/office/word/2010/wordprocessingGroup" xmlns:wpi="http://schemas.microsoft.com/office/word/2010/wordprocessingInk" xmlns:wne="http://schemas.microsoft.com/office/word/2006/wordml" xmlns:wps="http://schemas.microsoft.com/office/word/2010/wordprocessingShape" mc:Ignorable="w14 w15 w16se w16cid w16 w16cex w16sdtdh wp14">
   <w:p>
     <w:pPr>
       <w:pStyle w:val="a5"/>
@@ -3727,7 +3674,6 @@
           <w:docPartUnique/>
         </w:docPartObj>
       </w:sdtPr>
-      <w:sdtEndPr/>
       <w:sdtContent>
         <w:r>
           <w:fldChar w:fldCharType="begin"/>
@@ -3765,7 +3711,7 @@
 </file>
 
 <file path=word/footnotes.xml><?xml version="1.0" encoding="utf-8"?>
-<w:footnotes xmlns:wpc="http://schemas.microsoft.com/office/word/2010/wordprocessingCanvas" xmlns:cx="http://schemas.microsoft.com/office/drawing/2014/chartex" xmlns:cx1="http://schemas.microsoft.com/office/drawing/2015/9/8/chartex" xmlns:cx2="http://schemas.microsoft.com/office/drawing/2015/10/21/chartex" xmlns:cx3="http://schemas.microsoft.com/office/drawing/2016/5/9/chartex" xmlns:cx4="http://schemas.microsoft.com/office/drawing/2016/5/10/chartex" xmlns:cx5="http://schemas.microsoft.com/office/drawing/2016/5/11/chartex" xmlns:cx6="http://schemas.microsoft.com/office/drawing/2016/5/12/chartex" xmlns:cx7="http://schemas.microsoft.com/office/drawing/2016/5/13/chartex" xmlns:cx8="http://schemas.microsoft.com/office/drawing/2016/5/14/chartex" xmlns:mc="http://schemas.openxmlformats.org/markup-compatibility/2006" xmlns:aink="http://schemas.microsoft.com/office/drawing/2016/ink" xmlns:am3d="http://schemas.microsoft.com/office/drawing/2017/model3d" xmlns:o="urn:schemas-microsoft-com:office:office" xmlns:r="http://schemas.openxmlformats.org/officeDocument/2006/relationships" xmlns:m="http://schemas.openxmlformats.org/officeDocument/2006/math" xmlns:v="urn:schemas-microsoft-com:vml" xmlns:wp14="http://schemas.microsoft.com/office/word/2010/wordprocessingDrawing" xmlns:wp="http://schemas.openxmlformats.org/drawingml/2006/wordprocessingDrawing" xmlns:w10="urn:schemas-microsoft-com:office:word" xmlns:w="http://schemas.openxmlformats.org/wordprocessingml/2006/main" xmlns:w14="http://schemas.microsoft.com/office/word/2010/wordml" xmlns:w15="http://schemas.microsoft.com/office/word/2012/wordml" xmlns:w16cex="http://schemas.microsoft.com/office/word/2018/wordml/cex" xmlns:w16cid="http://schemas.microsoft.com/office/word/2016/wordml/cid" xmlns:w16="http://schemas.microsoft.com/office/word/2018/wordml" xmlns:w16sdtdh="http://schemas.microsoft.com/office/word/2020/wordml/sdtdatahash" xmlns:w16se="http://schemas.microsoft.com/office/word/2015/wordml/symex" xmlns:wpg="http://schemas.microsoft.com/office/word/2010/wordprocessingGroup" xmlns:wpi="http://schemas.microsoft.com/office/word/2010/wordprocessingInk" xmlns:wne="http://schemas.microsoft.com/office/word/2006/wordml" xmlns:wps="http://schemas.microsoft.com/office/word/2010/wordprocessingShape" mc:Ignorable="w14 w15 w16se w16cid w16 w16cex w16sdtdh wp14">
+<w:footnotes xmlns:wpc="http://schemas.microsoft.com/office/word/2010/wordprocessingCanvas" xmlns:cx="http://schemas.microsoft.com/office/drawing/2014/chartex" xmlns:cx1="http://schemas.microsoft.com/office/drawing/2015/9/8/chartex" xmlns:cx2="http://schemas.microsoft.com/office/drawing/2015/10/21/chartex" xmlns:cx3="http://schemas.microsoft.com/office/drawing/2016/5/9/chartex" xmlns:cx4="http://schemas.microsoft.com/office/drawing/2016/5/10/chartex" xmlns:cx5="http://schemas.microsoft.com/office/drawing/2016/5/11/chartex" xmlns:cx6="http://schemas.microsoft.com/office/drawing/2016/5/12/chartex" xmlns:cx7="http://schemas.microsoft.com/office/drawing/2016/5/13/chartex" xmlns:cx8="http://schemas.microsoft.com/office/drawing/2016/5/14/chartex" xmlns:mc="http://schemas.openxmlformats.org/markup-compatibility/2006" xmlns:aink="http://schemas.microsoft.com/office/drawing/2016/ink" xmlns:am3d="http://schemas.microsoft.com/office/drawing/2017/model3d" xmlns:o="urn:schemas-microsoft-com:office:office" xmlns:oel="http://schemas.microsoft.com/office/2019/extlst" xmlns:r="http://schemas.openxmlformats.org/officeDocument/2006/relationships" xmlns:m="http://schemas.openxmlformats.org/officeDocument/2006/math" xmlns:v="urn:schemas-microsoft-com:vml" xmlns:wp14="http://schemas.microsoft.com/office/word/2010/wordprocessingDrawing" xmlns:wp="http://schemas.openxmlformats.org/drawingml/2006/wordprocessingDrawing" xmlns:w10="urn:schemas-microsoft-com:office:word" xmlns:w="http://schemas.openxmlformats.org/wordprocessingml/2006/main" xmlns:w14="http://schemas.microsoft.com/office/word/2010/wordml" xmlns:w15="http://schemas.microsoft.com/office/word/2012/wordml" xmlns:w16cex="http://schemas.microsoft.com/office/word/2018/wordml/cex" xmlns:w16cid="http://schemas.microsoft.com/office/word/2016/wordml/cid" xmlns:w16="http://schemas.microsoft.com/office/word/2018/wordml" xmlns:w16sdtdh="http://schemas.microsoft.com/office/word/2020/wordml/sdtdatahash" xmlns:w16se="http://schemas.microsoft.com/office/word/2015/wordml/symex" xmlns:wpg="http://schemas.microsoft.com/office/word/2010/wordprocessingGroup" xmlns:wpi="http://schemas.microsoft.com/office/word/2010/wordprocessingInk" xmlns:wne="http://schemas.microsoft.com/office/word/2006/wordml" xmlns:wps="http://schemas.microsoft.com/office/word/2010/wordprocessingShape" mc:Ignorable="w14 w15 w16se w16cid w16 w16cex w16sdtdh wp14">
   <w:footnote w:type="separator" w:id="-1">
     <w:p>
       <w:pPr>
@@ -3790,7 +3736,7 @@
 </file>
 
 <file path=word/header1.xml><?xml version="1.0" encoding="utf-8"?>
-<w:hdr xmlns:wpc="http://schemas.microsoft.com/office/word/2010/wordprocessingCanvas" xmlns:cx="http://schemas.microsoft.com/office/drawing/2014/chartex" xmlns:cx1="http://schemas.microsoft.com/office/drawing/2015/9/8/chartex" xmlns:cx2="http://schemas.microsoft.com/office/drawing/2015/10/21/chartex" xmlns:cx3="http://schemas.microsoft.com/office/drawing/2016/5/9/chartex" xmlns:cx4="http://schemas.microsoft.com/office/drawing/2016/5/10/chartex" xmlns:cx5="http://schemas.microsoft.com/office/drawing/2016/5/11/chartex" xmlns:cx6="http://schemas.microsoft.com/office/drawing/2016/5/12/chartex" xmlns:cx7="http://schemas.microsoft.com/office/drawing/2016/5/13/chartex" xmlns:cx8="http://schemas.microsoft.com/office/drawing/2016/5/14/chartex" xmlns:mc="http://schemas.openxmlformats.org/markup-compatibility/2006" xmlns:aink="http://schemas.microsoft.com/office/drawing/2016/ink" xmlns:am3d="http://schemas.microsoft.com/office/drawing/2017/model3d" xmlns:o="urn:schemas-microsoft-com:office:office" xmlns:r="http://schemas.openxmlformats.org/officeDocument/2006/relationships" xmlns:m="http://schemas.openxmlformats.org/officeDocument/2006/math" xmlns:v="urn:schemas-microsoft-com:vml" xmlns:wp14="http://schemas.microsoft.com/office/word/2010/wordprocessingDrawing" xmlns:wp="http://schemas.openxmlformats.org/drawingml/2006/wordprocessingDrawing" xmlns:w10="urn:schemas-microsoft-com:office:word" xmlns:w="http://schemas.openxmlformats.org/wordprocessingml/2006/main" xmlns:w14="http://schemas.microsoft.com/office/word/2010/wordml" xmlns:w15="http://schemas.microsoft.com/office/word/2012/wordml" xmlns:w16cex="http://schemas.microsoft.com/office/word/2018/wordml/cex" xmlns:w16cid="http://schemas.microsoft.com/office/word/2016/wordml/cid" xmlns:w16="http://schemas.microsoft.com/office/word/2018/wordml" xmlns:w16sdtdh="http://schemas.microsoft.com/office/word/2020/wordml/sdtdatahash" xmlns:w16se="http://schemas.microsoft.com/office/word/2015/wordml/symex" xmlns:wpg="http://schemas.microsoft.com/office/word/2010/wordprocessingGroup" xmlns:wpi="http://schemas.microsoft.com/office/word/2010/wordprocessingInk" xmlns:wne="http://schemas.microsoft.com/office/word/2006/wordml" xmlns:wps="http://schemas.microsoft.com/office/word/2010/wordprocessingShape" mc:Ignorable="w14 w15 w16se w16cid w16 w16cex w16sdtdh wp14">
+<w:hdr xmlns:wpc="http://schemas.microsoft.com/office/word/2010/wordprocessingCanvas" xmlns:cx="http://schemas.microsoft.com/office/drawing/2014/chartex" xmlns:cx1="http://schemas.microsoft.com/office/drawing/2015/9/8/chartex" xmlns:cx2="http://schemas.microsoft.com/office/drawing/2015/10/21/chartex" xmlns:cx3="http://schemas.microsoft.com/office/drawing/2016/5/9/chartex" xmlns:cx4="http://schemas.microsoft.com/office/drawing/2016/5/10/chartex" xmlns:cx5="http://schemas.microsoft.com/office/drawing/2016/5/11/chartex" xmlns:cx6="http://schemas.microsoft.com/office/drawing/2016/5/12/chartex" xmlns:cx7="http://schemas.microsoft.com/office/drawing/2016/5/13/chartex" xmlns:cx8="http://schemas.microsoft.com/office/drawing/2016/5/14/chartex" xmlns:mc="http://schemas.openxmlformats.org/markup-compatibility/2006" xmlns:aink="http://schemas.microsoft.com/office/drawing/2016/ink" xmlns:am3d="http://schemas.microsoft.com/office/drawing/2017/model3d" xmlns:o="urn:schemas-microsoft-com:office:office" xmlns:oel="http://schemas.microsoft.com/office/2019/extlst" xmlns:r="http://schemas.openxmlformats.org/officeDocument/2006/relationships" xmlns:m="http://schemas.openxmlformats.org/officeDocument/2006/math" xmlns:v="urn:schemas-microsoft-com:vml" xmlns:wp14="http://schemas.microsoft.com/office/word/2010/wordprocessingDrawing" xmlns:wp="http://schemas.openxmlformats.org/drawingml/2006/wordprocessingDrawing" xmlns:w10="urn:schemas-microsoft-com:office:word" xmlns:w="http://schemas.openxmlformats.org/wordprocessingml/2006/main" xmlns:w14="http://schemas.microsoft.com/office/word/2010/wordml" xmlns:w15="http://schemas.microsoft.com/office/word/2012/wordml" xmlns:w16cex="http://schemas.microsoft.com/office/word/2018/wordml/cex" xmlns:w16cid="http://schemas.microsoft.com/office/word/2016/wordml/cid" xmlns:w16="http://schemas.microsoft.com/office/word/2018/wordml" xmlns:w16sdtdh="http://schemas.microsoft.com/office/word/2020/wordml/sdtdatahash" xmlns:w16se="http://schemas.microsoft.com/office/word/2015/wordml/symex" xmlns:wpg="http://schemas.microsoft.com/office/word/2010/wordprocessingGroup" xmlns:wpi="http://schemas.microsoft.com/office/word/2010/wordprocessingInk" xmlns:wne="http://schemas.microsoft.com/office/word/2006/wordml" xmlns:wps="http://schemas.microsoft.com/office/word/2010/wordprocessingShape" mc:Ignorable="w14 w15 w16se w16cid w16 w16cex w16sdtdh wp14">
   <w:p>
     <w:pPr>
       <w:pStyle w:val="a3"/>
@@ -3826,7 +3772,7 @@
 </file>
 
 <file path=word/numbering.xml><?xml version="1.0" encoding="utf-8"?>
-<w:numbering xmlns:wpc="http://schemas.microsoft.com/office/word/2010/wordprocessingCanvas" xmlns:cx="http://schemas.microsoft.com/office/drawing/2014/chartex" xmlns:cx1="http://schemas.microsoft.com/office/drawing/2015/9/8/chartex" xmlns:cx2="http://schemas.microsoft.com/office/drawing/2015/10/21/chartex" xmlns:cx3="http://schemas.microsoft.com/office/drawing/2016/5/9/chartex" xmlns:cx4="http://schemas.microsoft.com/office/drawing/2016/5/10/chartex" xmlns:cx5="http://schemas.microsoft.com/office/drawing/2016/5/11/chartex" xmlns:cx6="http://schemas.microsoft.com/office/drawing/2016/5/12/chartex" xmlns:cx7="http://schemas.microsoft.com/office/drawing/2016/5/13/chartex" xmlns:cx8="http://schemas.microsoft.com/office/drawing/2016/5/14/chartex" xmlns:mc="http://schemas.openxmlformats.org/markup-compatibility/2006" xmlns:aink="http://schemas.microsoft.com/office/drawing/2016/ink" xmlns:am3d="http://schemas.microsoft.com/office/drawing/2017/model3d" xmlns:o="urn:schemas-microsoft-com:office:office" xmlns:r="http://schemas.openxmlformats.org/officeDocument/2006/relationships" xmlns:m="http://schemas.openxmlformats.org/officeDocument/2006/math" xmlns:v="urn:schemas-microsoft-com:vml" xmlns:wp14="http://schemas.microsoft.com/office/word/2010/wordprocessingDrawing" xmlns:wp="http://schemas.openxmlformats.org/drawingml/2006/wordprocessingDrawing" xmlns:w10="urn:schemas-microsoft-com:office:word" xmlns:w="http://schemas.openxmlformats.org/wordprocessingml/2006/main" xmlns:w14="http://schemas.microsoft.com/office/word/2010/wordml" xmlns:w15="http://schemas.microsoft.com/office/word/2012/wordml" xmlns:w16cex="http://schemas.microsoft.com/office/word/2018/wordml/cex" xmlns:w16cid="http://schemas.microsoft.com/office/word/2016/wordml/cid" xmlns:w16="http://schemas.microsoft.com/office/word/2018/wordml" xmlns:w16sdtdh="http://schemas.microsoft.com/office/word/2020/wordml/sdtdatahash" xmlns:w16se="http://schemas.microsoft.com/office/word/2015/wordml/symex" xmlns:wpg="http://schemas.microsoft.com/office/word/2010/wordprocessingGroup" xmlns:wpi="http://schemas.microsoft.com/office/word/2010/wordprocessingInk" xmlns:wne="http://schemas.microsoft.com/office/word/2006/wordml" xmlns:wps="http://schemas.microsoft.com/office/word/2010/wordprocessingShape" mc:Ignorable="w14 w15 w16se w16cid w16 w16cex w16sdtdh wp14">
+<w:numbering xmlns:wpc="http://schemas.microsoft.com/office/word/2010/wordprocessingCanvas" xmlns:cx="http://schemas.microsoft.com/office/drawing/2014/chartex" xmlns:cx1="http://schemas.microsoft.com/office/drawing/2015/9/8/chartex" xmlns:cx2="http://schemas.microsoft.com/office/drawing/2015/10/21/chartex" xmlns:cx3="http://schemas.microsoft.com/office/drawing/2016/5/9/chartex" xmlns:cx4="http://schemas.microsoft.com/office/drawing/2016/5/10/chartex" xmlns:cx5="http://schemas.microsoft.com/office/drawing/2016/5/11/chartex" xmlns:cx6="http://schemas.microsoft.com/office/drawing/2016/5/12/chartex" xmlns:cx7="http://schemas.microsoft.com/office/drawing/2016/5/13/chartex" xmlns:cx8="http://schemas.microsoft.com/office/drawing/2016/5/14/chartex" xmlns:mc="http://schemas.openxmlformats.org/markup-compatibility/2006" xmlns:aink="http://schemas.microsoft.com/office/drawing/2016/ink" xmlns:am3d="http://schemas.microsoft.com/office/drawing/2017/model3d" xmlns:o="urn:schemas-microsoft-com:office:office" xmlns:oel="http://schemas.microsoft.com/office/2019/extlst" xmlns:r="http://schemas.openxmlformats.org/officeDocument/2006/relationships" xmlns:m="http://schemas.openxmlformats.org/officeDocument/2006/math" xmlns:v="urn:schemas-microsoft-com:vml" xmlns:wp14="http://schemas.microsoft.com/office/word/2010/wordprocessingDrawing" xmlns:wp="http://schemas.openxmlformats.org/drawingml/2006/wordprocessingDrawing" xmlns:w10="urn:schemas-microsoft-com:office:word" xmlns:w="http://schemas.openxmlformats.org/wordprocessingml/2006/main" xmlns:w14="http://schemas.microsoft.com/office/word/2010/wordml" xmlns:w15="http://schemas.microsoft.com/office/word/2012/wordml" xmlns:w16cex="http://schemas.microsoft.com/office/word/2018/wordml/cex" xmlns:w16cid="http://schemas.microsoft.com/office/word/2016/wordml/cid" xmlns:w16="http://schemas.microsoft.com/office/word/2018/wordml" xmlns:w16sdtdh="http://schemas.microsoft.com/office/word/2020/wordml/sdtdatahash" xmlns:w16se="http://schemas.microsoft.com/office/word/2015/wordml/symex" xmlns:wpg="http://schemas.microsoft.com/office/word/2010/wordprocessingGroup" xmlns:wpi="http://schemas.microsoft.com/office/word/2010/wordprocessingInk" xmlns:wne="http://schemas.microsoft.com/office/word/2006/wordml" xmlns:wps="http://schemas.microsoft.com/office/word/2010/wordprocessingShape" mc:Ignorable="w14 w15 w16se w16cid w16 w16cex w16sdtdh wp14">
   <w:abstractNum w:abstractNumId="0" w15:restartNumberingAfterBreak="0">
     <w:nsid w:val="760E46DA"/>
     <w:multiLevelType w:val="hybridMultilevel"/>
@@ -4030,10 +3976,10 @@
       </w:pPr>
     </w:lvl>
   </w:abstractNum>
-  <w:num w:numId="1">
+  <w:num w:numId="1" w16cid:durableId="750812071">
     <w:abstractNumId w:val="1"/>
   </w:num>
-  <w:num w:numId="2">
+  <w:num w:numId="2" w16cid:durableId="1760177322">
     <w:abstractNumId w:val="0"/>
   </w:num>
 </w:numbering>

</xml_diff>

<commit_message>
add motor control with switch code
</commit_message>
<xml_diff>
--- a/bi-weekly-personal-journal/第三四周進度紀錄.docx
+++ b/bi-weekly-personal-journal/第三四周進度紀錄.docx
@@ -1,6 +1,6 @@
 
 <file path=word/document.xml><?xml version="1.0" encoding="utf-8"?>
-<w:document xmlns:wpc="http://schemas.microsoft.com/office/word/2010/wordprocessingCanvas" xmlns:cx="http://schemas.microsoft.com/office/drawing/2014/chartex" xmlns:cx1="http://schemas.microsoft.com/office/drawing/2015/9/8/chartex" xmlns:cx2="http://schemas.microsoft.com/office/drawing/2015/10/21/chartex" xmlns:cx3="http://schemas.microsoft.com/office/drawing/2016/5/9/chartex" xmlns:cx4="http://schemas.microsoft.com/office/drawing/2016/5/10/chartex" xmlns:cx5="http://schemas.microsoft.com/office/drawing/2016/5/11/chartex" xmlns:cx6="http://schemas.microsoft.com/office/drawing/2016/5/12/chartex" xmlns:cx7="http://schemas.microsoft.com/office/drawing/2016/5/13/chartex" xmlns:cx8="http://schemas.microsoft.com/office/drawing/2016/5/14/chartex" xmlns:mc="http://schemas.openxmlformats.org/markup-compatibility/2006" xmlns:aink="http://schemas.microsoft.com/office/drawing/2016/ink" xmlns:am3d="http://schemas.microsoft.com/office/drawing/2017/model3d" xmlns:o="urn:schemas-microsoft-com:office:office" xmlns:oel="http://schemas.microsoft.com/office/2019/extlst" xmlns:r="http://schemas.openxmlformats.org/officeDocument/2006/relationships" xmlns:m="http://schemas.openxmlformats.org/officeDocument/2006/math" xmlns:v="urn:schemas-microsoft-com:vml" xmlns:wp14="http://schemas.microsoft.com/office/word/2010/wordprocessingDrawing" xmlns:wp="http://schemas.openxmlformats.org/drawingml/2006/wordprocessingDrawing" xmlns:w10="urn:schemas-microsoft-com:office:word" xmlns:w="http://schemas.openxmlformats.org/wordprocessingml/2006/main" xmlns:w14="http://schemas.microsoft.com/office/word/2010/wordml" xmlns:w15="http://schemas.microsoft.com/office/word/2012/wordml" xmlns:w16cex="http://schemas.microsoft.com/office/word/2018/wordml/cex" xmlns:w16cid="http://schemas.microsoft.com/office/word/2016/wordml/cid" xmlns:w16="http://schemas.microsoft.com/office/word/2018/wordml" xmlns:w16sdtdh="http://schemas.microsoft.com/office/word/2020/wordml/sdtdatahash" xmlns:w16se="http://schemas.microsoft.com/office/word/2015/wordml/symex" xmlns:wpg="http://schemas.microsoft.com/office/word/2010/wordprocessingGroup" xmlns:wpi="http://schemas.microsoft.com/office/word/2010/wordprocessingInk" xmlns:wne="http://schemas.microsoft.com/office/word/2006/wordml" xmlns:wps="http://schemas.microsoft.com/office/word/2010/wordprocessingShape" mc:Ignorable="w14 w15 w16se w16cid w16 w16cex w16sdtdh wp14">
+<w:document xmlns:wpc="http://schemas.microsoft.com/office/word/2010/wordprocessingCanvas" xmlns:cx="http://schemas.microsoft.com/office/drawing/2014/chartex" xmlns:cx1="http://schemas.microsoft.com/office/drawing/2015/9/8/chartex" xmlns:cx2="http://schemas.microsoft.com/office/drawing/2015/10/21/chartex" xmlns:cx3="http://schemas.microsoft.com/office/drawing/2016/5/9/chartex" xmlns:cx4="http://schemas.microsoft.com/office/drawing/2016/5/10/chartex" xmlns:cx5="http://schemas.microsoft.com/office/drawing/2016/5/11/chartex" xmlns:cx6="http://schemas.microsoft.com/office/drawing/2016/5/12/chartex" xmlns:cx7="http://schemas.microsoft.com/office/drawing/2016/5/13/chartex" xmlns:cx8="http://schemas.microsoft.com/office/drawing/2016/5/14/chartex" xmlns:mc="http://schemas.openxmlformats.org/markup-compatibility/2006" xmlns:aink="http://schemas.microsoft.com/office/drawing/2016/ink" xmlns:am3d="http://schemas.microsoft.com/office/drawing/2017/model3d" xmlns:o="urn:schemas-microsoft-com:office:office" xmlns:r="http://schemas.openxmlformats.org/officeDocument/2006/relationships" xmlns:m="http://schemas.openxmlformats.org/officeDocument/2006/math" xmlns:v="urn:schemas-microsoft-com:vml" xmlns:wp14="http://schemas.microsoft.com/office/word/2010/wordprocessingDrawing" xmlns:wp="http://schemas.openxmlformats.org/drawingml/2006/wordprocessingDrawing" xmlns:w10="urn:schemas-microsoft-com:office:word" xmlns:w="http://schemas.openxmlformats.org/wordprocessingml/2006/main" xmlns:w14="http://schemas.microsoft.com/office/word/2010/wordml" xmlns:w15="http://schemas.microsoft.com/office/word/2012/wordml" xmlns:w16cex="http://schemas.microsoft.com/office/word/2018/wordml/cex" xmlns:w16cid="http://schemas.microsoft.com/office/word/2016/wordml/cid" xmlns:w16="http://schemas.microsoft.com/office/word/2018/wordml" xmlns:w16sdtdh="http://schemas.microsoft.com/office/word/2020/wordml/sdtdatahash" xmlns:w16se="http://schemas.microsoft.com/office/word/2015/wordml/symex" xmlns:wpg="http://schemas.microsoft.com/office/word/2010/wordprocessingGroup" xmlns:wpi="http://schemas.microsoft.com/office/word/2010/wordprocessingInk" xmlns:wne="http://schemas.microsoft.com/office/word/2006/wordml" xmlns:wps="http://schemas.microsoft.com/office/word/2010/wordprocessingShape" mc:Ignorable="w14 w15 w16se w16cid w16 w16cex w16sdtdh wp14">
   <w:body>
     <w:p>
       <w:pPr>
@@ -696,7 +696,23 @@
           <w:rFonts w:ascii="Times New Roman" w:eastAsia="標楷體" w:hAnsi="Times New Roman" w:cs="Times New Roman" w:hint="eastAsia"/>
           <w:lang w:val="en-US"/>
         </w:rPr>
-        <w:t>整合了直流馬達、齒輪箱和編碼器為一個模組以方便使用，其兩項主要用途為控制風帆的展開和</w:t>
+        <w:t>整合了直流馬達、</w:t>
+      </w:r>
+      <w:proofErr w:type="gramStart"/>
+      <w:r>
+        <w:rPr>
+          <w:rFonts w:ascii="Times New Roman" w:eastAsia="標楷體" w:hAnsi="Times New Roman" w:cs="Times New Roman" w:hint="eastAsia"/>
+          <w:lang w:val="en-US"/>
+        </w:rPr>
+        <w:t>齒輪箱和編碼器</w:t>
+      </w:r>
+      <w:proofErr w:type="gramEnd"/>
+      <w:r>
+        <w:rPr>
+          <w:rFonts w:ascii="Times New Roman" w:eastAsia="標楷體" w:hAnsi="Times New Roman" w:cs="Times New Roman" w:hint="eastAsia"/>
+          <w:lang w:val="en-US"/>
+        </w:rPr>
+        <w:t>為一個模組以方便使用，其兩項主要用途為控制風帆的展開和</w:t>
       </w:r>
       <w:r>
         <w:rPr>
@@ -852,6 +868,7 @@
         </w:rPr>
         <w:t>的線路圖大致如下圖，作為實際接線路的參考，此處微處理器未使用電池，因為之後測試時應該會直接用</w:t>
       </w:r>
+      <w:proofErr w:type="spellStart"/>
       <w:r>
         <w:rPr>
           <w:rFonts w:ascii="Times New Roman" w:eastAsia="標楷體" w:hAnsi="Times New Roman" w:cs="Times New Roman"/>
@@ -859,6 +876,7 @@
         </w:rPr>
         <w:t>usb</w:t>
       </w:r>
+      <w:proofErr w:type="spellEnd"/>
       <w:r>
         <w:rPr>
           <w:rFonts w:ascii="Times New Roman" w:eastAsia="標楷體" w:hAnsi="Times New Roman" w:cs="Times New Roman" w:hint="eastAsia"/>
@@ -1135,7 +1153,23 @@
           <w:rFonts w:ascii="Times New Roman" w:eastAsia="標楷體" w:hAnsi="Times New Roman" w:cs="Times New Roman" w:hint="eastAsia"/>
           <w:lang w:val="en-US"/>
         </w:rPr>
-        <w:t>周的課再做考量，但</w:t>
+        <w:t>周</w:t>
+      </w:r>
+      <w:proofErr w:type="gramStart"/>
+      <w:r>
+        <w:rPr>
+          <w:rFonts w:ascii="Times New Roman" w:eastAsia="標楷體" w:hAnsi="Times New Roman" w:cs="Times New Roman" w:hint="eastAsia"/>
+          <w:lang w:val="en-US"/>
+        </w:rPr>
+        <w:t>的課再做</w:t>
+      </w:r>
+      <w:proofErr w:type="gramEnd"/>
+      <w:r>
+        <w:rPr>
+          <w:rFonts w:ascii="Times New Roman" w:eastAsia="標楷體" w:hAnsi="Times New Roman" w:cs="Times New Roman" w:hint="eastAsia"/>
+          <w:lang w:val="en-US"/>
+        </w:rPr>
+        <w:t>考量，但</w:t>
       </w:r>
       <w:r>
         <w:rPr>
@@ -1366,7 +1400,23 @@
           <w:rFonts w:ascii="Times New Roman" w:eastAsia="標楷體" w:hAnsi="Times New Roman" w:cs="Times New Roman" w:hint="eastAsia"/>
           <w:lang w:val="en-US"/>
         </w:rPr>
-        <w:t>還是要等到機構那邊稍微設計完，或是測量完帆和密集板的重量才能稍微估算出來，規劃上來說可能要到下幾周才能達成。</w:t>
+        <w:t>還是要等到機構那邊稍微設計完，或是</w:t>
+      </w:r>
+      <w:proofErr w:type="gramStart"/>
+      <w:r>
+        <w:rPr>
+          <w:rFonts w:ascii="Times New Roman" w:eastAsia="標楷體" w:hAnsi="Times New Roman" w:cs="Times New Roman" w:hint="eastAsia"/>
+          <w:lang w:val="en-US"/>
+        </w:rPr>
+        <w:t>測量完帆和</w:t>
+      </w:r>
+      <w:proofErr w:type="gramEnd"/>
+      <w:r>
+        <w:rPr>
+          <w:rFonts w:ascii="Times New Roman" w:eastAsia="標楷體" w:hAnsi="Times New Roman" w:cs="Times New Roman" w:hint="eastAsia"/>
+          <w:lang w:val="en-US"/>
+        </w:rPr>
+        <w:t>密集板的重量才能稍微估算出來，規劃上來說可能要到下幾周才能達成。</w:t>
       </w:r>
     </w:p>
     <w:p>
@@ -1546,14 +1596,30 @@
           <w:rFonts w:ascii="標楷體" w:eastAsia="標楷體" w:hAnsi="標楷體" w:cs="Times New Roman" w:hint="eastAsia"/>
           <w:lang w:val="en-US"/>
         </w:rPr>
-        <w:t>在網路上</w:t>
-      </w:r>
+        <w:t>在網路</w:t>
+      </w:r>
+      <w:proofErr w:type="gramStart"/>
       <w:r>
         <w:rPr>
           <w:rFonts w:ascii="標楷體" w:eastAsia="標楷體" w:hAnsi="標楷體" w:cs="Times New Roman" w:hint="eastAsia"/>
           <w:lang w:val="en-US"/>
         </w:rPr>
-        <w:t>找和寫一下之前沒碰過的</w:t>
+        <w:t>上</w:t>
+      </w:r>
+      <w:r>
+        <w:rPr>
+          <w:rFonts w:ascii="標楷體" w:eastAsia="標楷體" w:hAnsi="標楷體" w:cs="Times New Roman" w:hint="eastAsia"/>
+          <w:lang w:val="en-US"/>
+        </w:rPr>
+        <w:t>找和寫</w:t>
+      </w:r>
+      <w:proofErr w:type="gramEnd"/>
+      <w:r>
+        <w:rPr>
+          <w:rFonts w:ascii="標楷體" w:eastAsia="標楷體" w:hAnsi="標楷體" w:cs="Times New Roman" w:hint="eastAsia"/>
+          <w:lang w:val="en-US"/>
+        </w:rPr>
+        <w:t>一下之前沒碰過的</w:t>
       </w:r>
       <w:r>
         <w:rPr>
@@ -1695,7 +1761,23 @@
           <w:rFonts w:ascii="Times New Roman" w:eastAsia="標楷體" w:hAnsi="Times New Roman" w:cs="Times New Roman" w:hint="eastAsia"/>
           <w:lang w:val="en-US"/>
         </w:rPr>
-        <w:t>增加摩擦力使車體行進距離變短。但若能確立車體位置，並透過流場模擬軟體來決定風帆在哪裡轉向能得到最大的推力，感覺對車子行進應該還是利大於弊。</w:t>
+        <w:t>增加摩擦力使車體行進距離變短。但若能確立車體位置，並</w:t>
+      </w:r>
+      <w:proofErr w:type="gramStart"/>
+      <w:r>
+        <w:rPr>
+          <w:rFonts w:ascii="Times New Roman" w:eastAsia="標楷體" w:hAnsi="Times New Roman" w:cs="Times New Roman" w:hint="eastAsia"/>
+          <w:lang w:val="en-US"/>
+        </w:rPr>
+        <w:t>透過流場模擬</w:t>
+      </w:r>
+      <w:proofErr w:type="gramEnd"/>
+      <w:r>
+        <w:rPr>
+          <w:rFonts w:ascii="Times New Roman" w:eastAsia="標楷體" w:hAnsi="Times New Roman" w:cs="Times New Roman" w:hint="eastAsia"/>
+          <w:lang w:val="en-US"/>
+        </w:rPr>
+        <w:t>軟體來決定風帆在哪裡轉向能得到最大的推力，感覺對車子行進應該還是利大於弊。</w:t>
       </w:r>
     </w:p>
     <w:p>
@@ -1886,8 +1968,17 @@
           <w:rFonts w:ascii="Times New Roman" w:eastAsia="標楷體" w:hAnsi="Times New Roman" w:cs="Times New Roman"/>
           <w:lang w:val="en-US"/>
         </w:rPr>
-        <w:t>Jeff Rowberg</w:t>
-      </w:r>
+        <w:t xml:space="preserve">Jeff </w:t>
+      </w:r>
+      <w:proofErr w:type="spellStart"/>
+      <w:r>
+        <w:rPr>
+          <w:rFonts w:ascii="Times New Roman" w:eastAsia="標楷體" w:hAnsi="Times New Roman" w:cs="Times New Roman"/>
+          <w:lang w:val="en-US"/>
+        </w:rPr>
+        <w:t>Rowberg</w:t>
+      </w:r>
+      <w:proofErr w:type="spellEnd"/>
       <w:r>
         <w:rPr>
           <w:rFonts w:ascii="Times New Roman" w:eastAsia="標楷體" w:hAnsi="Times New Roman" w:cs="Times New Roman" w:hint="eastAsia"/>
@@ -1983,7 +2074,23 @@
           <w:rFonts w:ascii="Times New Roman" w:eastAsia="標楷體" w:hAnsi="Times New Roman" w:cs="Times New Roman" w:hint="eastAsia"/>
           <w:lang w:val="en-US"/>
         </w:rPr>
-        <w:t>還可以選擇濾波器頻寬來濾除雜訊，</w:t>
+        <w:t>還可以選擇濾波器頻</w:t>
+      </w:r>
+      <w:proofErr w:type="gramStart"/>
+      <w:r>
+        <w:rPr>
+          <w:rFonts w:ascii="Times New Roman" w:eastAsia="標楷體" w:hAnsi="Times New Roman" w:cs="Times New Roman" w:hint="eastAsia"/>
+          <w:lang w:val="en-US"/>
+        </w:rPr>
+        <w:t>寬來濾除</w:t>
+      </w:r>
+      <w:proofErr w:type="gramEnd"/>
+      <w:r>
+        <w:rPr>
+          <w:rFonts w:ascii="Times New Roman" w:eastAsia="標楷體" w:hAnsi="Times New Roman" w:cs="Times New Roman" w:hint="eastAsia"/>
+          <w:lang w:val="en-US"/>
+        </w:rPr>
+        <w:t>雜訊，</w:t>
       </w:r>
       <w:r>
         <w:rPr>
@@ -2034,8 +2141,17 @@
           <w:rFonts w:ascii="Times New Roman" w:eastAsia="標楷體" w:hAnsi="Times New Roman" w:cs="Times New Roman"/>
           <w:lang w:val="en-US"/>
         </w:rPr>
-        <w:t>Jeff Rowberg</w:t>
-      </w:r>
+        <w:t xml:space="preserve">Jeff </w:t>
+      </w:r>
+      <w:proofErr w:type="spellStart"/>
+      <w:r>
+        <w:rPr>
+          <w:rFonts w:ascii="Times New Roman" w:eastAsia="標楷體" w:hAnsi="Times New Roman" w:cs="Times New Roman"/>
+          <w:lang w:val="en-US"/>
+        </w:rPr>
+        <w:t>Rowberg</w:t>
+      </w:r>
+      <w:proofErr w:type="spellEnd"/>
       <w:r>
         <w:rPr>
           <w:rFonts w:ascii="Times New Roman" w:eastAsia="標楷體" w:hAnsi="Times New Roman" w:cs="Times New Roman" w:hint="eastAsia"/>
@@ -2099,6 +2215,7 @@
         </w:rPr>
         <w:t>將它從</w:t>
       </w:r>
+      <w:proofErr w:type="spellStart"/>
       <w:r>
         <w:rPr>
           <w:rFonts w:ascii="Times New Roman" w:eastAsia="標楷體" w:hAnsi="Times New Roman" w:cs="Times New Roman" w:hint="eastAsia"/>
@@ -2113,6 +2230,7 @@
         </w:rPr>
         <w:t>leepmode</w:t>
       </w:r>
+      <w:proofErr w:type="spellEnd"/>
       <w:r>
         <w:rPr>
           <w:rFonts w:ascii="Times New Roman" w:eastAsia="標楷體" w:hAnsi="Times New Roman" w:cs="Times New Roman" w:hint="eastAsia"/>
@@ -2186,6 +2304,7 @@
         </w:rPr>
         <w:t xml:space="preserve">　　</w:t>
       </w:r>
+      <w:proofErr w:type="gramStart"/>
       <w:r>
         <w:rPr>
           <w:rFonts w:ascii="標楷體" w:eastAsia="標楷體" w:hAnsi="標楷體" w:cs="Times New Roman" w:hint="eastAsia"/>
@@ -2198,7 +2317,15 @@
           <w:rFonts w:ascii="Times New Roman" w:eastAsia="標楷體" w:hAnsi="Times New Roman" w:cs="Times New Roman" w:hint="eastAsia"/>
           <w:lang w:val="en-US"/>
         </w:rPr>
-        <w:t>花最久理解</w:t>
+        <w:t>花最</w:t>
+      </w:r>
+      <w:proofErr w:type="gramEnd"/>
+      <w:r>
+        <w:rPr>
+          <w:rFonts w:ascii="Times New Roman" w:eastAsia="標楷體" w:hAnsi="Times New Roman" w:cs="Times New Roman" w:hint="eastAsia"/>
+          <w:lang w:val="en-US"/>
+        </w:rPr>
+        <w:t>久理解</w:t>
       </w:r>
       <w:r>
         <w:rPr>
@@ -2228,6 +2355,7 @@
         </w:rPr>
         <w:t>語言基礎，所以一開始看到</w:t>
       </w:r>
+      <w:proofErr w:type="spellStart"/>
       <w:r>
         <w:rPr>
           <w:rFonts w:ascii="Times New Roman" w:eastAsia="標楷體" w:hAnsi="Times New Roman" w:cs="Times New Roman"/>
@@ -2235,6 +2363,7 @@
         </w:rPr>
         <w:t>Wire.write</w:t>
       </w:r>
+      <w:proofErr w:type="spellEnd"/>
       <w:r>
         <w:rPr>
           <w:rFonts w:ascii="Times New Roman" w:eastAsia="標楷體" w:hAnsi="Times New Roman" w:cs="Times New Roman" w:hint="eastAsia"/>
@@ -2332,12 +2461,37 @@
         </w:rPr>
         <w:t>也是程式理解的部分，</w:t>
       </w:r>
-      <w:r>
-        <w:rPr>
-          <w:rFonts w:ascii="Times New Roman" w:hAnsi="Times New Roman" w:cs="Times New Roman"/>
-          <w:lang w:val="en-US"/>
-        </w:rPr>
-        <w:t>Wire.read()&lt;&lt;8 | Wire.read()</w:t>
+      <w:proofErr w:type="spellStart"/>
+      <w:r>
+        <w:rPr>
+          <w:rFonts w:ascii="Times New Roman" w:hAnsi="Times New Roman" w:cs="Times New Roman"/>
+          <w:lang w:val="en-US"/>
+        </w:rPr>
+        <w:t>Wire.read</w:t>
+      </w:r>
+      <w:proofErr w:type="spellEnd"/>
+      <w:r>
+        <w:rPr>
+          <w:rFonts w:ascii="Times New Roman" w:hAnsi="Times New Roman" w:cs="Times New Roman"/>
+          <w:lang w:val="en-US"/>
+        </w:rPr>
+        <w:t xml:space="preserve">()&lt;&lt;8 | </w:t>
+      </w:r>
+      <w:proofErr w:type="spellStart"/>
+      <w:r>
+        <w:rPr>
+          <w:rFonts w:ascii="Times New Roman" w:hAnsi="Times New Roman" w:cs="Times New Roman"/>
+          <w:lang w:val="en-US"/>
+        </w:rPr>
+        <w:t>Wire.read</w:t>
+      </w:r>
+      <w:proofErr w:type="spellEnd"/>
+      <w:r>
+        <w:rPr>
+          <w:rFonts w:ascii="Times New Roman" w:hAnsi="Times New Roman" w:cs="Times New Roman"/>
+          <w:lang w:val="en-US"/>
+        </w:rPr>
+        <w:t>()</w:t>
       </w:r>
       <w:r>
         <w:rPr>
@@ -2531,6 +2685,7 @@
         </w:rPr>
         <w:t>進制代碼用</w:t>
       </w:r>
+      <w:proofErr w:type="spellStart"/>
       <w:r>
         <w:rPr>
           <w:rFonts w:ascii="Times New Roman" w:eastAsia="標楷體" w:hAnsi="Times New Roman" w:cs="Times New Roman"/>
@@ -2538,6 +2693,7 @@
         </w:rPr>
         <w:t>Wire.write</w:t>
       </w:r>
+      <w:proofErr w:type="spellEnd"/>
       <w:r>
         <w:rPr>
           <w:rFonts w:ascii="Times New Roman" w:eastAsia="標楷體" w:hAnsi="Times New Roman" w:cs="Times New Roman" w:hint="eastAsia"/>
@@ -2564,7 +2720,23 @@
           <w:rFonts w:ascii="Times New Roman" w:eastAsia="標楷體" w:hAnsi="Times New Roman" w:cs="Times New Roman" w:hint="eastAsia"/>
           <w:lang w:val="en-US"/>
         </w:rPr>
-        <w:t>的各項參數或讀值等功能。也學到了如何透過</w:t>
+        <w:t>的各項參數</w:t>
+      </w:r>
+      <w:proofErr w:type="gramStart"/>
+      <w:r>
+        <w:rPr>
+          <w:rFonts w:ascii="Times New Roman" w:eastAsia="標楷體" w:hAnsi="Times New Roman" w:cs="Times New Roman" w:hint="eastAsia"/>
+          <w:lang w:val="en-US"/>
+        </w:rPr>
+        <w:t>或讀值等</w:t>
+      </w:r>
+      <w:proofErr w:type="gramEnd"/>
+      <w:r>
+        <w:rPr>
+          <w:rFonts w:ascii="Times New Roman" w:eastAsia="標楷體" w:hAnsi="Times New Roman" w:cs="Times New Roman" w:hint="eastAsia"/>
+          <w:lang w:val="en-US"/>
+        </w:rPr>
+        <w:t>功能。也學到了如何透過</w:t>
       </w:r>
       <w:r>
         <w:rPr>
@@ -2758,7 +2930,23 @@
           <w:rFonts w:ascii="Times New Roman" w:eastAsia="標楷體" w:hAnsi="Times New Roman" w:cs="Times New Roman" w:hint="eastAsia"/>
           <w:lang w:val="en-US"/>
         </w:rPr>
-        <w:t>卡爾曼濾波算法</w:t>
+        <w:t>卡爾</w:t>
+      </w:r>
+      <w:proofErr w:type="gramStart"/>
+      <w:r>
+        <w:rPr>
+          <w:rFonts w:ascii="Times New Roman" w:eastAsia="標楷體" w:hAnsi="Times New Roman" w:cs="Times New Roman" w:hint="eastAsia"/>
+          <w:lang w:val="en-US"/>
+        </w:rPr>
+        <w:t>曼</w:t>
+      </w:r>
+      <w:proofErr w:type="gramEnd"/>
+      <w:r>
+        <w:rPr>
+          <w:rFonts w:ascii="Times New Roman" w:eastAsia="標楷體" w:hAnsi="Times New Roman" w:cs="Times New Roman" w:hint="eastAsia"/>
+          <w:lang w:val="en-US"/>
+        </w:rPr>
+        <w:t>濾波算法</w:t>
       </w:r>
       <w:r>
         <w:rPr>
@@ -2786,7 +2974,23 @@
           <w:rFonts w:ascii="Times New Roman" w:eastAsia="標楷體" w:hAnsi="Times New Roman" w:cs="Times New Roman" w:hint="eastAsia"/>
           <w:lang w:val="en-US"/>
         </w:rPr>
-        <w:t>的寫好的濾波函式就好。</w:t>
+        <w:t>的寫好的濾波</w:t>
+      </w:r>
+      <w:proofErr w:type="gramStart"/>
+      <w:r>
+        <w:rPr>
+          <w:rFonts w:ascii="Times New Roman" w:eastAsia="標楷體" w:hAnsi="Times New Roman" w:cs="Times New Roman" w:hint="eastAsia"/>
+          <w:lang w:val="en-US"/>
+        </w:rPr>
+        <w:t>函式就好</w:t>
+      </w:r>
+      <w:proofErr w:type="gramEnd"/>
+      <w:r>
+        <w:rPr>
+          <w:rFonts w:ascii="Times New Roman" w:eastAsia="標楷體" w:hAnsi="Times New Roman" w:cs="Times New Roman" w:hint="eastAsia"/>
+          <w:lang w:val="en-US"/>
+        </w:rPr>
+        <w:t>。</w:t>
       </w:r>
     </w:p>
     <w:p>
@@ -2861,13 +3065,29 @@
           <w:rFonts w:ascii="標楷體" w:eastAsia="標楷體" w:hAnsi="標楷體" w:cs="Times New Roman" w:hint="eastAsia"/>
           <w:lang w:val="en-US"/>
         </w:rPr>
-        <w:t>，並且利用角加速度值計算三軸傾角</w:t>
-      </w:r>
+        <w:t>，並且</w:t>
+      </w:r>
+      <w:proofErr w:type="gramStart"/>
       <w:r>
         <w:rPr>
           <w:rFonts w:ascii="標楷體" w:eastAsia="標楷體" w:hAnsi="標楷體" w:cs="Times New Roman" w:hint="eastAsia"/>
           <w:lang w:val="en-US"/>
         </w:rPr>
+        <w:t>利用角</w:t>
+      </w:r>
+      <w:proofErr w:type="gramEnd"/>
+      <w:r>
+        <w:rPr>
+          <w:rFonts w:ascii="標楷體" w:eastAsia="標楷體" w:hAnsi="標楷體" w:cs="Times New Roman" w:hint="eastAsia"/>
+          <w:lang w:val="en-US"/>
+        </w:rPr>
+        <w:t>加速度值計算三軸傾角</w:t>
+      </w:r>
+      <w:r>
+        <w:rPr>
+          <w:rFonts w:ascii="標楷體" w:eastAsia="標楷體" w:hAnsi="標楷體" w:cs="Times New Roman" w:hint="eastAsia"/>
+          <w:lang w:val="en-US"/>
+        </w:rPr>
         <w:t>。</w:t>
       </w:r>
     </w:p>
@@ -3020,12 +3240,6 @@
       </w:r>
     </w:p>
     <w:p>
-      <w:pPr>
-        <w:rPr>
-          <w:rFonts w:ascii="Times New Roman" w:eastAsia="標楷體" w:hAnsi="Times New Roman" w:cs="Times New Roman"/>
-          <w:lang w:val="en-US"/>
-        </w:rPr>
-      </w:pPr>
       <w:r>
         <w:rPr>
           <w:rFonts w:hint="eastAsia"/>
@@ -3115,7 +3329,23 @@
           <w:rFonts w:ascii="Times New Roman" w:eastAsia="標楷體" w:hAnsi="Times New Roman" w:cs="Times New Roman" w:hint="eastAsia"/>
           <w:lang w:val="en-US"/>
         </w:rPr>
-        <w:t>，來方便之後用筆電拿程式資料和測試，</w:t>
+        <w:t>，來方便之後用</w:t>
+      </w:r>
+      <w:proofErr w:type="gramStart"/>
+      <w:r>
+        <w:rPr>
+          <w:rFonts w:ascii="Times New Roman" w:eastAsia="標楷體" w:hAnsi="Times New Roman" w:cs="Times New Roman" w:hint="eastAsia"/>
+          <w:lang w:val="en-US"/>
+        </w:rPr>
+        <w:t>筆電拿</w:t>
+      </w:r>
+      <w:proofErr w:type="gramEnd"/>
+      <w:r>
+        <w:rPr>
+          <w:rFonts w:ascii="Times New Roman" w:eastAsia="標楷體" w:hAnsi="Times New Roman" w:cs="Times New Roman" w:hint="eastAsia"/>
+          <w:lang w:val="en-US"/>
+        </w:rPr>
+        <w:t>程式資料和測試，</w:t>
       </w:r>
       <w:r>
         <w:rPr>
@@ -3152,6 +3382,7 @@
         </w:rPr>
         <w:t>cloud</w:t>
       </w:r>
+      <w:proofErr w:type="gramStart"/>
       <w:r>
         <w:rPr>
           <w:rFonts w:ascii="Times New Roman" w:eastAsia="標楷體" w:hAnsi="Times New Roman" w:cs="Times New Roman" w:hint="eastAsia"/>
@@ -3159,6 +3390,7 @@
         </w:rPr>
         <w:t>共編和</w:t>
       </w:r>
+      <w:proofErr w:type="gramEnd"/>
       <w:r>
         <w:rPr>
           <w:rFonts w:ascii="Times New Roman" w:eastAsia="標楷體" w:hAnsi="Times New Roman" w:cs="Times New Roman" w:hint="eastAsia"/>
@@ -3325,7 +3557,23 @@
           <w:rFonts w:ascii="Times New Roman" w:eastAsia="標楷體" w:hAnsi="Times New Roman" w:cs="Times New Roman" w:hint="eastAsia"/>
           <w:lang w:val="en-US"/>
         </w:rPr>
-        <w:t>，雖然還是不太知道要寫啥，之後再說吧。</w:t>
+        <w:t>，雖然還是不太知道要</w:t>
+      </w:r>
+      <w:proofErr w:type="gramStart"/>
+      <w:r>
+        <w:rPr>
+          <w:rFonts w:ascii="Times New Roman" w:eastAsia="標楷體" w:hAnsi="Times New Roman" w:cs="Times New Roman" w:hint="eastAsia"/>
+          <w:lang w:val="en-US"/>
+        </w:rPr>
+        <w:t>寫啥，</w:t>
+      </w:r>
+      <w:proofErr w:type="gramEnd"/>
+      <w:r>
+        <w:rPr>
+          <w:rFonts w:ascii="Times New Roman" w:eastAsia="標楷體" w:hAnsi="Times New Roman" w:cs="Times New Roman" w:hint="eastAsia"/>
+          <w:lang w:val="en-US"/>
+        </w:rPr>
+        <w:t>之後再說吧。</w:t>
       </w:r>
       <w:r>
         <w:rPr>
@@ -3363,6 +3611,14 @@
         </w:rPr>
         <w:t>。</w:t>
       </w:r>
+    </w:p>
+    <w:p>
+      <w:pPr>
+        <w:spacing w:line="240" w:lineRule="auto"/>
+        <w:rPr>
+          <w:rFonts w:hint="eastAsia"/>
+        </w:rPr>
+      </w:pPr>
     </w:p>
     <w:sectPr>
       <w:headerReference w:type="default" r:id="rId9"/>
@@ -3381,7 +3637,7 @@
 </file>
 
 <file path=word/endnotes.xml><?xml version="1.0" encoding="utf-8"?>
-<w:endnotes xmlns:wpc="http://schemas.microsoft.com/office/word/2010/wordprocessingCanvas" xmlns:cx="http://schemas.microsoft.com/office/drawing/2014/chartex" xmlns:cx1="http://schemas.microsoft.com/office/drawing/2015/9/8/chartex" xmlns:cx2="http://schemas.microsoft.com/office/drawing/2015/10/21/chartex" xmlns:cx3="http://schemas.microsoft.com/office/drawing/2016/5/9/chartex" xmlns:cx4="http://schemas.microsoft.com/office/drawing/2016/5/10/chartex" xmlns:cx5="http://schemas.microsoft.com/office/drawing/2016/5/11/chartex" xmlns:cx6="http://schemas.microsoft.com/office/drawing/2016/5/12/chartex" xmlns:cx7="http://schemas.microsoft.com/office/drawing/2016/5/13/chartex" xmlns:cx8="http://schemas.microsoft.com/office/drawing/2016/5/14/chartex" xmlns:mc="http://schemas.openxmlformats.org/markup-compatibility/2006" xmlns:aink="http://schemas.microsoft.com/office/drawing/2016/ink" xmlns:am3d="http://schemas.microsoft.com/office/drawing/2017/model3d" xmlns:o="urn:schemas-microsoft-com:office:office" xmlns:oel="http://schemas.microsoft.com/office/2019/extlst" xmlns:r="http://schemas.openxmlformats.org/officeDocument/2006/relationships" xmlns:m="http://schemas.openxmlformats.org/officeDocument/2006/math" xmlns:v="urn:schemas-microsoft-com:vml" xmlns:wp14="http://schemas.microsoft.com/office/word/2010/wordprocessingDrawing" xmlns:wp="http://schemas.openxmlformats.org/drawingml/2006/wordprocessingDrawing" xmlns:w10="urn:schemas-microsoft-com:office:word" xmlns:w="http://schemas.openxmlformats.org/wordprocessingml/2006/main" xmlns:w14="http://schemas.microsoft.com/office/word/2010/wordml" xmlns:w15="http://schemas.microsoft.com/office/word/2012/wordml" xmlns:w16cex="http://schemas.microsoft.com/office/word/2018/wordml/cex" xmlns:w16cid="http://schemas.microsoft.com/office/word/2016/wordml/cid" xmlns:w16="http://schemas.microsoft.com/office/word/2018/wordml" xmlns:w16sdtdh="http://schemas.microsoft.com/office/word/2020/wordml/sdtdatahash" xmlns:w16se="http://schemas.microsoft.com/office/word/2015/wordml/symex" xmlns:wpg="http://schemas.microsoft.com/office/word/2010/wordprocessingGroup" xmlns:wpi="http://schemas.microsoft.com/office/word/2010/wordprocessingInk" xmlns:wne="http://schemas.microsoft.com/office/word/2006/wordml" xmlns:wps="http://schemas.microsoft.com/office/word/2010/wordprocessingShape" mc:Ignorable="w14 w15 w16se w16cid w16 w16cex w16sdtdh wp14">
+<w:endnotes xmlns:wpc="http://schemas.microsoft.com/office/word/2010/wordprocessingCanvas" xmlns:cx="http://schemas.microsoft.com/office/drawing/2014/chartex" xmlns:cx1="http://schemas.microsoft.com/office/drawing/2015/9/8/chartex" xmlns:cx2="http://schemas.microsoft.com/office/drawing/2015/10/21/chartex" xmlns:cx3="http://schemas.microsoft.com/office/drawing/2016/5/9/chartex" xmlns:cx4="http://schemas.microsoft.com/office/drawing/2016/5/10/chartex" xmlns:cx5="http://schemas.microsoft.com/office/drawing/2016/5/11/chartex" xmlns:cx6="http://schemas.microsoft.com/office/drawing/2016/5/12/chartex" xmlns:cx7="http://schemas.microsoft.com/office/drawing/2016/5/13/chartex" xmlns:cx8="http://schemas.microsoft.com/office/drawing/2016/5/14/chartex" xmlns:mc="http://schemas.openxmlformats.org/markup-compatibility/2006" xmlns:aink="http://schemas.microsoft.com/office/drawing/2016/ink" xmlns:am3d="http://schemas.microsoft.com/office/drawing/2017/model3d" xmlns:o="urn:schemas-microsoft-com:office:office" xmlns:r="http://schemas.openxmlformats.org/officeDocument/2006/relationships" xmlns:m="http://schemas.openxmlformats.org/officeDocument/2006/math" xmlns:v="urn:schemas-microsoft-com:vml" xmlns:wp14="http://schemas.microsoft.com/office/word/2010/wordprocessingDrawing" xmlns:wp="http://schemas.openxmlformats.org/drawingml/2006/wordprocessingDrawing" xmlns:w10="urn:schemas-microsoft-com:office:word" xmlns:w="http://schemas.openxmlformats.org/wordprocessingml/2006/main" xmlns:w14="http://schemas.microsoft.com/office/word/2010/wordml" xmlns:w15="http://schemas.microsoft.com/office/word/2012/wordml" xmlns:w16cex="http://schemas.microsoft.com/office/word/2018/wordml/cex" xmlns:w16cid="http://schemas.microsoft.com/office/word/2016/wordml/cid" xmlns:w16="http://schemas.microsoft.com/office/word/2018/wordml" xmlns:w16sdtdh="http://schemas.microsoft.com/office/word/2020/wordml/sdtdatahash" xmlns:w16se="http://schemas.microsoft.com/office/word/2015/wordml/symex" xmlns:wpg="http://schemas.microsoft.com/office/word/2010/wordprocessingGroup" xmlns:wpi="http://schemas.microsoft.com/office/word/2010/wordprocessingInk" xmlns:wne="http://schemas.microsoft.com/office/word/2006/wordml" xmlns:wps="http://schemas.microsoft.com/office/word/2010/wordprocessingShape" mc:Ignorable="w14 w15 w16se w16cid w16 w16cex w16sdtdh wp14">
   <w:endnote w:type="separator" w:id="-1">
     <w:p>
       <w:pPr>
@@ -3406,7 +3662,7 @@
 </file>
 
 <file path=word/footer1.xml><?xml version="1.0" encoding="utf-8"?>
-<w:ftr xmlns:wpc="http://schemas.microsoft.com/office/word/2010/wordprocessingCanvas" xmlns:cx="http://schemas.microsoft.com/office/drawing/2014/chartex" xmlns:cx1="http://schemas.microsoft.com/office/drawing/2015/9/8/chartex" xmlns:cx2="http://schemas.microsoft.com/office/drawing/2015/10/21/chartex" xmlns:cx3="http://schemas.microsoft.com/office/drawing/2016/5/9/chartex" xmlns:cx4="http://schemas.microsoft.com/office/drawing/2016/5/10/chartex" xmlns:cx5="http://schemas.microsoft.com/office/drawing/2016/5/11/chartex" xmlns:cx6="http://schemas.microsoft.com/office/drawing/2016/5/12/chartex" xmlns:cx7="http://schemas.microsoft.com/office/drawing/2016/5/13/chartex" xmlns:cx8="http://schemas.microsoft.com/office/drawing/2016/5/14/chartex" xmlns:mc="http://schemas.openxmlformats.org/markup-compatibility/2006" xmlns:aink="http://schemas.microsoft.com/office/drawing/2016/ink" xmlns:am3d="http://schemas.microsoft.com/office/drawing/2017/model3d" xmlns:o="urn:schemas-microsoft-com:office:office" xmlns:oel="http://schemas.microsoft.com/office/2019/extlst" xmlns:r="http://schemas.openxmlformats.org/officeDocument/2006/relationships" xmlns:m="http://schemas.openxmlformats.org/officeDocument/2006/math" xmlns:v="urn:schemas-microsoft-com:vml" xmlns:wp14="http://schemas.microsoft.com/office/word/2010/wordprocessingDrawing" xmlns:wp="http://schemas.openxmlformats.org/drawingml/2006/wordprocessingDrawing" xmlns:w10="urn:schemas-microsoft-com:office:word" xmlns:w="http://schemas.openxmlformats.org/wordprocessingml/2006/main" xmlns:w14="http://schemas.microsoft.com/office/word/2010/wordml" xmlns:w15="http://schemas.microsoft.com/office/word/2012/wordml" xmlns:w16cex="http://schemas.microsoft.com/office/word/2018/wordml/cex" xmlns:w16cid="http://schemas.microsoft.com/office/word/2016/wordml/cid" xmlns:w16="http://schemas.microsoft.com/office/word/2018/wordml" xmlns:w16sdtdh="http://schemas.microsoft.com/office/word/2020/wordml/sdtdatahash" xmlns:w16se="http://schemas.microsoft.com/office/word/2015/wordml/symex" xmlns:wpg="http://schemas.microsoft.com/office/word/2010/wordprocessingGroup" xmlns:wpi="http://schemas.microsoft.com/office/word/2010/wordprocessingInk" xmlns:wne="http://schemas.microsoft.com/office/word/2006/wordml" xmlns:wps="http://schemas.microsoft.com/office/word/2010/wordprocessingShape" mc:Ignorable="w14 w15 w16se w16cid w16 w16cex w16sdtdh wp14">
+<w:ftr xmlns:wpc="http://schemas.microsoft.com/office/word/2010/wordprocessingCanvas" xmlns:cx="http://schemas.microsoft.com/office/drawing/2014/chartex" xmlns:cx1="http://schemas.microsoft.com/office/drawing/2015/9/8/chartex" xmlns:cx2="http://schemas.microsoft.com/office/drawing/2015/10/21/chartex" xmlns:cx3="http://schemas.microsoft.com/office/drawing/2016/5/9/chartex" xmlns:cx4="http://schemas.microsoft.com/office/drawing/2016/5/10/chartex" xmlns:cx5="http://schemas.microsoft.com/office/drawing/2016/5/11/chartex" xmlns:cx6="http://schemas.microsoft.com/office/drawing/2016/5/12/chartex" xmlns:cx7="http://schemas.microsoft.com/office/drawing/2016/5/13/chartex" xmlns:cx8="http://schemas.microsoft.com/office/drawing/2016/5/14/chartex" xmlns:mc="http://schemas.openxmlformats.org/markup-compatibility/2006" xmlns:aink="http://schemas.microsoft.com/office/drawing/2016/ink" xmlns:am3d="http://schemas.microsoft.com/office/drawing/2017/model3d" xmlns:o="urn:schemas-microsoft-com:office:office" xmlns:r="http://schemas.openxmlformats.org/officeDocument/2006/relationships" xmlns:m="http://schemas.openxmlformats.org/officeDocument/2006/math" xmlns:v="urn:schemas-microsoft-com:vml" xmlns:wp14="http://schemas.microsoft.com/office/word/2010/wordprocessingDrawing" xmlns:wp="http://schemas.openxmlformats.org/drawingml/2006/wordprocessingDrawing" xmlns:w10="urn:schemas-microsoft-com:office:word" xmlns:w="http://schemas.openxmlformats.org/wordprocessingml/2006/main" xmlns:w14="http://schemas.microsoft.com/office/word/2010/wordml" xmlns:w15="http://schemas.microsoft.com/office/word/2012/wordml" xmlns:w16cex="http://schemas.microsoft.com/office/word/2018/wordml/cex" xmlns:w16cid="http://schemas.microsoft.com/office/word/2016/wordml/cid" xmlns:w16="http://schemas.microsoft.com/office/word/2018/wordml" xmlns:w16sdtdh="http://schemas.microsoft.com/office/word/2020/wordml/sdtdatahash" xmlns:w16se="http://schemas.microsoft.com/office/word/2015/wordml/symex" xmlns:wpg="http://schemas.microsoft.com/office/word/2010/wordprocessingGroup" xmlns:wpi="http://schemas.microsoft.com/office/word/2010/wordprocessingInk" xmlns:wne="http://schemas.microsoft.com/office/word/2006/wordml" xmlns:wps="http://schemas.microsoft.com/office/word/2010/wordprocessingShape" mc:Ignorable="w14 w15 w16se w16cid w16 w16cex w16sdtdh wp14">
   <w:p>
     <w:pPr>
       <w:pStyle w:val="a5"/>
@@ -3477,6 +3733,7 @@
           <w:docPartUnique/>
         </w:docPartObj>
       </w:sdtPr>
+      <w:sdtEndPr/>
       <w:sdtContent>
         <w:r>
           <w:fldChar w:fldCharType="begin"/>
@@ -3503,7 +3760,7 @@
 </file>
 
 <file path=word/footer2.xml><?xml version="1.0" encoding="utf-8"?>
-<w:ftr xmlns:wpc="http://schemas.microsoft.com/office/word/2010/wordprocessingCanvas" xmlns:cx="http://schemas.microsoft.com/office/drawing/2014/chartex" xmlns:cx1="http://schemas.microsoft.com/office/drawing/2015/9/8/chartex" xmlns:cx2="http://schemas.microsoft.com/office/drawing/2015/10/21/chartex" xmlns:cx3="http://schemas.microsoft.com/office/drawing/2016/5/9/chartex" xmlns:cx4="http://schemas.microsoft.com/office/drawing/2016/5/10/chartex" xmlns:cx5="http://schemas.microsoft.com/office/drawing/2016/5/11/chartex" xmlns:cx6="http://schemas.microsoft.com/office/drawing/2016/5/12/chartex" xmlns:cx7="http://schemas.microsoft.com/office/drawing/2016/5/13/chartex" xmlns:cx8="http://schemas.microsoft.com/office/drawing/2016/5/14/chartex" xmlns:mc="http://schemas.openxmlformats.org/markup-compatibility/2006" xmlns:aink="http://schemas.microsoft.com/office/drawing/2016/ink" xmlns:am3d="http://schemas.microsoft.com/office/drawing/2017/model3d" xmlns:o="urn:schemas-microsoft-com:office:office" xmlns:oel="http://schemas.microsoft.com/office/2019/extlst" xmlns:r="http://schemas.openxmlformats.org/officeDocument/2006/relationships" xmlns:m="http://schemas.openxmlformats.org/officeDocument/2006/math" xmlns:v="urn:schemas-microsoft-com:vml" xmlns:wp14="http://schemas.microsoft.com/office/word/2010/wordprocessingDrawing" xmlns:wp="http://schemas.openxmlformats.org/drawingml/2006/wordprocessingDrawing" xmlns:w10="urn:schemas-microsoft-com:office:word" xmlns:w="http://schemas.openxmlformats.org/wordprocessingml/2006/main" xmlns:w14="http://schemas.microsoft.com/office/word/2010/wordml" xmlns:w15="http://schemas.microsoft.com/office/word/2012/wordml" xmlns:w16cex="http://schemas.microsoft.com/office/word/2018/wordml/cex" xmlns:w16cid="http://schemas.microsoft.com/office/word/2016/wordml/cid" xmlns:w16="http://schemas.microsoft.com/office/word/2018/wordml" xmlns:w16sdtdh="http://schemas.microsoft.com/office/word/2020/wordml/sdtdatahash" xmlns:w16se="http://schemas.microsoft.com/office/word/2015/wordml/symex" xmlns:wpg="http://schemas.microsoft.com/office/word/2010/wordprocessingGroup" xmlns:wpi="http://schemas.microsoft.com/office/word/2010/wordprocessingInk" xmlns:wne="http://schemas.microsoft.com/office/word/2006/wordml" xmlns:wps="http://schemas.microsoft.com/office/word/2010/wordprocessingShape" mc:Ignorable="w14 w15 w16se w16cid w16 w16cex w16sdtdh wp14">
+<w:ftr xmlns:wpc="http://schemas.microsoft.com/office/word/2010/wordprocessingCanvas" xmlns:cx="http://schemas.microsoft.com/office/drawing/2014/chartex" xmlns:cx1="http://schemas.microsoft.com/office/drawing/2015/9/8/chartex" xmlns:cx2="http://schemas.microsoft.com/office/drawing/2015/10/21/chartex" xmlns:cx3="http://schemas.microsoft.com/office/drawing/2016/5/9/chartex" xmlns:cx4="http://schemas.microsoft.com/office/drawing/2016/5/10/chartex" xmlns:cx5="http://schemas.microsoft.com/office/drawing/2016/5/11/chartex" xmlns:cx6="http://schemas.microsoft.com/office/drawing/2016/5/12/chartex" xmlns:cx7="http://schemas.microsoft.com/office/drawing/2016/5/13/chartex" xmlns:cx8="http://schemas.microsoft.com/office/drawing/2016/5/14/chartex" xmlns:mc="http://schemas.openxmlformats.org/markup-compatibility/2006" xmlns:aink="http://schemas.microsoft.com/office/drawing/2016/ink" xmlns:am3d="http://schemas.microsoft.com/office/drawing/2017/model3d" xmlns:o="urn:schemas-microsoft-com:office:office" xmlns:r="http://schemas.openxmlformats.org/officeDocument/2006/relationships" xmlns:m="http://schemas.openxmlformats.org/officeDocument/2006/math" xmlns:v="urn:schemas-microsoft-com:vml" xmlns:wp14="http://schemas.microsoft.com/office/word/2010/wordprocessingDrawing" xmlns:wp="http://schemas.openxmlformats.org/drawingml/2006/wordprocessingDrawing" xmlns:w10="urn:schemas-microsoft-com:office:word" xmlns:w="http://schemas.openxmlformats.org/wordprocessingml/2006/main" xmlns:w14="http://schemas.microsoft.com/office/word/2010/wordml" xmlns:w15="http://schemas.microsoft.com/office/word/2012/wordml" xmlns:w16cex="http://schemas.microsoft.com/office/word/2018/wordml/cex" xmlns:w16cid="http://schemas.microsoft.com/office/word/2016/wordml/cid" xmlns:w16="http://schemas.microsoft.com/office/word/2018/wordml" xmlns:w16sdtdh="http://schemas.microsoft.com/office/word/2020/wordml/sdtdatahash" xmlns:w16se="http://schemas.microsoft.com/office/word/2015/wordml/symex" xmlns:wpg="http://schemas.microsoft.com/office/word/2010/wordprocessingGroup" xmlns:wpi="http://schemas.microsoft.com/office/word/2010/wordprocessingInk" xmlns:wne="http://schemas.microsoft.com/office/word/2006/wordml" xmlns:wps="http://schemas.microsoft.com/office/word/2010/wordprocessingShape" mc:Ignorable="w14 w15 w16se w16cid w16 w16cex w16sdtdh wp14">
   <w:p>
     <w:pPr>
       <w:pStyle w:val="a5"/>
@@ -3574,6 +3831,7 @@
           <w:docPartUnique/>
         </w:docPartObj>
       </w:sdtPr>
+      <w:sdtEndPr/>
       <w:sdtContent>
         <w:r>
           <w:fldChar w:fldCharType="begin"/>
@@ -3603,7 +3861,7 @@
 </file>
 
 <file path=word/footer3.xml><?xml version="1.0" encoding="utf-8"?>
-<w:ftr xmlns:wpc="http://schemas.microsoft.com/office/word/2010/wordprocessingCanvas" xmlns:cx="http://schemas.microsoft.com/office/drawing/2014/chartex" xmlns:cx1="http://schemas.microsoft.com/office/drawing/2015/9/8/chartex" xmlns:cx2="http://schemas.microsoft.com/office/drawing/2015/10/21/chartex" xmlns:cx3="http://schemas.microsoft.com/office/drawing/2016/5/9/chartex" xmlns:cx4="http://schemas.microsoft.com/office/drawing/2016/5/10/chartex" xmlns:cx5="http://schemas.microsoft.com/office/drawing/2016/5/11/chartex" xmlns:cx6="http://schemas.microsoft.com/office/drawing/2016/5/12/chartex" xmlns:cx7="http://schemas.microsoft.com/office/drawing/2016/5/13/chartex" xmlns:cx8="http://schemas.microsoft.com/office/drawing/2016/5/14/chartex" xmlns:mc="http://schemas.openxmlformats.org/markup-compatibility/2006" xmlns:aink="http://schemas.microsoft.com/office/drawing/2016/ink" xmlns:am3d="http://schemas.microsoft.com/office/drawing/2017/model3d" xmlns:o="urn:schemas-microsoft-com:office:office" xmlns:oel="http://schemas.microsoft.com/office/2019/extlst" xmlns:r="http://schemas.openxmlformats.org/officeDocument/2006/relationships" xmlns:m="http://schemas.openxmlformats.org/officeDocument/2006/math" xmlns:v="urn:schemas-microsoft-com:vml" xmlns:wp14="http://schemas.microsoft.com/office/word/2010/wordprocessingDrawing" xmlns:wp="http://schemas.openxmlformats.org/drawingml/2006/wordprocessingDrawing" xmlns:w10="urn:schemas-microsoft-com:office:word" xmlns:w="http://schemas.openxmlformats.org/wordprocessingml/2006/main" xmlns:w14="http://schemas.microsoft.com/office/word/2010/wordml" xmlns:w15="http://schemas.microsoft.com/office/word/2012/wordml" xmlns:w16cex="http://schemas.microsoft.com/office/word/2018/wordml/cex" xmlns:w16cid="http://schemas.microsoft.com/office/word/2016/wordml/cid" xmlns:w16="http://schemas.microsoft.com/office/word/2018/wordml" xmlns:w16sdtdh="http://schemas.microsoft.com/office/word/2020/wordml/sdtdatahash" xmlns:w16se="http://schemas.microsoft.com/office/word/2015/wordml/symex" xmlns:wpg="http://schemas.microsoft.com/office/word/2010/wordprocessingGroup" xmlns:wpi="http://schemas.microsoft.com/office/word/2010/wordprocessingInk" xmlns:wne="http://schemas.microsoft.com/office/word/2006/wordml" xmlns:wps="http://schemas.microsoft.com/office/word/2010/wordprocessingShape" mc:Ignorable="w14 w15 w16se w16cid w16 w16cex w16sdtdh wp14">
+<w:ftr xmlns:wpc="http://schemas.microsoft.com/office/word/2010/wordprocessingCanvas" xmlns:cx="http://schemas.microsoft.com/office/drawing/2014/chartex" xmlns:cx1="http://schemas.microsoft.com/office/drawing/2015/9/8/chartex" xmlns:cx2="http://schemas.microsoft.com/office/drawing/2015/10/21/chartex" xmlns:cx3="http://schemas.microsoft.com/office/drawing/2016/5/9/chartex" xmlns:cx4="http://schemas.microsoft.com/office/drawing/2016/5/10/chartex" xmlns:cx5="http://schemas.microsoft.com/office/drawing/2016/5/11/chartex" xmlns:cx6="http://schemas.microsoft.com/office/drawing/2016/5/12/chartex" xmlns:cx7="http://schemas.microsoft.com/office/drawing/2016/5/13/chartex" xmlns:cx8="http://schemas.microsoft.com/office/drawing/2016/5/14/chartex" xmlns:mc="http://schemas.openxmlformats.org/markup-compatibility/2006" xmlns:aink="http://schemas.microsoft.com/office/drawing/2016/ink" xmlns:am3d="http://schemas.microsoft.com/office/drawing/2017/model3d" xmlns:o="urn:schemas-microsoft-com:office:office" xmlns:r="http://schemas.openxmlformats.org/officeDocument/2006/relationships" xmlns:m="http://schemas.openxmlformats.org/officeDocument/2006/math" xmlns:v="urn:schemas-microsoft-com:vml" xmlns:wp14="http://schemas.microsoft.com/office/word/2010/wordprocessingDrawing" xmlns:wp="http://schemas.openxmlformats.org/drawingml/2006/wordprocessingDrawing" xmlns:w10="urn:schemas-microsoft-com:office:word" xmlns:w="http://schemas.openxmlformats.org/wordprocessingml/2006/main" xmlns:w14="http://schemas.microsoft.com/office/word/2010/wordml" xmlns:w15="http://schemas.microsoft.com/office/word/2012/wordml" xmlns:w16cex="http://schemas.microsoft.com/office/word/2018/wordml/cex" xmlns:w16cid="http://schemas.microsoft.com/office/word/2016/wordml/cid" xmlns:w16="http://schemas.microsoft.com/office/word/2018/wordml" xmlns:w16sdtdh="http://schemas.microsoft.com/office/word/2020/wordml/sdtdatahash" xmlns:w16se="http://schemas.microsoft.com/office/word/2015/wordml/symex" xmlns:wpg="http://schemas.microsoft.com/office/word/2010/wordprocessingGroup" xmlns:wpi="http://schemas.microsoft.com/office/word/2010/wordprocessingInk" xmlns:wne="http://schemas.microsoft.com/office/word/2006/wordml" xmlns:wps="http://schemas.microsoft.com/office/word/2010/wordprocessingShape" mc:Ignorable="w14 w15 w16se w16cid w16 w16cex w16sdtdh wp14">
   <w:p>
     <w:pPr>
       <w:pStyle w:val="a5"/>
@@ -3674,6 +3932,7 @@
           <w:docPartUnique/>
         </w:docPartObj>
       </w:sdtPr>
+      <w:sdtEndPr/>
       <w:sdtContent>
         <w:r>
           <w:fldChar w:fldCharType="begin"/>
@@ -3711,7 +3970,7 @@
 </file>
 
 <file path=word/footnotes.xml><?xml version="1.0" encoding="utf-8"?>
-<w:footnotes xmlns:wpc="http://schemas.microsoft.com/office/word/2010/wordprocessingCanvas" xmlns:cx="http://schemas.microsoft.com/office/drawing/2014/chartex" xmlns:cx1="http://schemas.microsoft.com/office/drawing/2015/9/8/chartex" xmlns:cx2="http://schemas.microsoft.com/office/drawing/2015/10/21/chartex" xmlns:cx3="http://schemas.microsoft.com/office/drawing/2016/5/9/chartex" xmlns:cx4="http://schemas.microsoft.com/office/drawing/2016/5/10/chartex" xmlns:cx5="http://schemas.microsoft.com/office/drawing/2016/5/11/chartex" xmlns:cx6="http://schemas.microsoft.com/office/drawing/2016/5/12/chartex" xmlns:cx7="http://schemas.microsoft.com/office/drawing/2016/5/13/chartex" xmlns:cx8="http://schemas.microsoft.com/office/drawing/2016/5/14/chartex" xmlns:mc="http://schemas.openxmlformats.org/markup-compatibility/2006" xmlns:aink="http://schemas.microsoft.com/office/drawing/2016/ink" xmlns:am3d="http://schemas.microsoft.com/office/drawing/2017/model3d" xmlns:o="urn:schemas-microsoft-com:office:office" xmlns:oel="http://schemas.microsoft.com/office/2019/extlst" xmlns:r="http://schemas.openxmlformats.org/officeDocument/2006/relationships" xmlns:m="http://schemas.openxmlformats.org/officeDocument/2006/math" xmlns:v="urn:schemas-microsoft-com:vml" xmlns:wp14="http://schemas.microsoft.com/office/word/2010/wordprocessingDrawing" xmlns:wp="http://schemas.openxmlformats.org/drawingml/2006/wordprocessingDrawing" xmlns:w10="urn:schemas-microsoft-com:office:word" xmlns:w="http://schemas.openxmlformats.org/wordprocessingml/2006/main" xmlns:w14="http://schemas.microsoft.com/office/word/2010/wordml" xmlns:w15="http://schemas.microsoft.com/office/word/2012/wordml" xmlns:w16cex="http://schemas.microsoft.com/office/word/2018/wordml/cex" xmlns:w16cid="http://schemas.microsoft.com/office/word/2016/wordml/cid" xmlns:w16="http://schemas.microsoft.com/office/word/2018/wordml" xmlns:w16sdtdh="http://schemas.microsoft.com/office/word/2020/wordml/sdtdatahash" xmlns:w16se="http://schemas.microsoft.com/office/word/2015/wordml/symex" xmlns:wpg="http://schemas.microsoft.com/office/word/2010/wordprocessingGroup" xmlns:wpi="http://schemas.microsoft.com/office/word/2010/wordprocessingInk" xmlns:wne="http://schemas.microsoft.com/office/word/2006/wordml" xmlns:wps="http://schemas.microsoft.com/office/word/2010/wordprocessingShape" mc:Ignorable="w14 w15 w16se w16cid w16 w16cex w16sdtdh wp14">
+<w:footnotes xmlns:wpc="http://schemas.microsoft.com/office/word/2010/wordprocessingCanvas" xmlns:cx="http://schemas.microsoft.com/office/drawing/2014/chartex" xmlns:cx1="http://schemas.microsoft.com/office/drawing/2015/9/8/chartex" xmlns:cx2="http://schemas.microsoft.com/office/drawing/2015/10/21/chartex" xmlns:cx3="http://schemas.microsoft.com/office/drawing/2016/5/9/chartex" xmlns:cx4="http://schemas.microsoft.com/office/drawing/2016/5/10/chartex" xmlns:cx5="http://schemas.microsoft.com/office/drawing/2016/5/11/chartex" xmlns:cx6="http://schemas.microsoft.com/office/drawing/2016/5/12/chartex" xmlns:cx7="http://schemas.microsoft.com/office/drawing/2016/5/13/chartex" xmlns:cx8="http://schemas.microsoft.com/office/drawing/2016/5/14/chartex" xmlns:mc="http://schemas.openxmlformats.org/markup-compatibility/2006" xmlns:aink="http://schemas.microsoft.com/office/drawing/2016/ink" xmlns:am3d="http://schemas.microsoft.com/office/drawing/2017/model3d" xmlns:o="urn:schemas-microsoft-com:office:office" xmlns:r="http://schemas.openxmlformats.org/officeDocument/2006/relationships" xmlns:m="http://schemas.openxmlformats.org/officeDocument/2006/math" xmlns:v="urn:schemas-microsoft-com:vml" xmlns:wp14="http://schemas.microsoft.com/office/word/2010/wordprocessingDrawing" xmlns:wp="http://schemas.openxmlformats.org/drawingml/2006/wordprocessingDrawing" xmlns:w10="urn:schemas-microsoft-com:office:word" xmlns:w="http://schemas.openxmlformats.org/wordprocessingml/2006/main" xmlns:w14="http://schemas.microsoft.com/office/word/2010/wordml" xmlns:w15="http://schemas.microsoft.com/office/word/2012/wordml" xmlns:w16cex="http://schemas.microsoft.com/office/word/2018/wordml/cex" xmlns:w16cid="http://schemas.microsoft.com/office/word/2016/wordml/cid" xmlns:w16="http://schemas.microsoft.com/office/word/2018/wordml" xmlns:w16sdtdh="http://schemas.microsoft.com/office/word/2020/wordml/sdtdatahash" xmlns:w16se="http://schemas.microsoft.com/office/word/2015/wordml/symex" xmlns:wpg="http://schemas.microsoft.com/office/word/2010/wordprocessingGroup" xmlns:wpi="http://schemas.microsoft.com/office/word/2010/wordprocessingInk" xmlns:wne="http://schemas.microsoft.com/office/word/2006/wordml" xmlns:wps="http://schemas.microsoft.com/office/word/2010/wordprocessingShape" mc:Ignorable="w14 w15 w16se w16cid w16 w16cex w16sdtdh wp14">
   <w:footnote w:type="separator" w:id="-1">
     <w:p>
       <w:pPr>
@@ -3736,7 +3995,7 @@
 </file>
 
 <file path=word/header1.xml><?xml version="1.0" encoding="utf-8"?>
-<w:hdr xmlns:wpc="http://schemas.microsoft.com/office/word/2010/wordprocessingCanvas" xmlns:cx="http://schemas.microsoft.com/office/drawing/2014/chartex" xmlns:cx1="http://schemas.microsoft.com/office/drawing/2015/9/8/chartex" xmlns:cx2="http://schemas.microsoft.com/office/drawing/2015/10/21/chartex" xmlns:cx3="http://schemas.microsoft.com/office/drawing/2016/5/9/chartex" xmlns:cx4="http://schemas.microsoft.com/office/drawing/2016/5/10/chartex" xmlns:cx5="http://schemas.microsoft.com/office/drawing/2016/5/11/chartex" xmlns:cx6="http://schemas.microsoft.com/office/drawing/2016/5/12/chartex" xmlns:cx7="http://schemas.microsoft.com/office/drawing/2016/5/13/chartex" xmlns:cx8="http://schemas.microsoft.com/office/drawing/2016/5/14/chartex" xmlns:mc="http://schemas.openxmlformats.org/markup-compatibility/2006" xmlns:aink="http://schemas.microsoft.com/office/drawing/2016/ink" xmlns:am3d="http://schemas.microsoft.com/office/drawing/2017/model3d" xmlns:o="urn:schemas-microsoft-com:office:office" xmlns:oel="http://schemas.microsoft.com/office/2019/extlst" xmlns:r="http://schemas.openxmlformats.org/officeDocument/2006/relationships" xmlns:m="http://schemas.openxmlformats.org/officeDocument/2006/math" xmlns:v="urn:schemas-microsoft-com:vml" xmlns:wp14="http://schemas.microsoft.com/office/word/2010/wordprocessingDrawing" xmlns:wp="http://schemas.openxmlformats.org/drawingml/2006/wordprocessingDrawing" xmlns:w10="urn:schemas-microsoft-com:office:word" xmlns:w="http://schemas.openxmlformats.org/wordprocessingml/2006/main" xmlns:w14="http://schemas.microsoft.com/office/word/2010/wordml" xmlns:w15="http://schemas.microsoft.com/office/word/2012/wordml" xmlns:w16cex="http://schemas.microsoft.com/office/word/2018/wordml/cex" xmlns:w16cid="http://schemas.microsoft.com/office/word/2016/wordml/cid" xmlns:w16="http://schemas.microsoft.com/office/word/2018/wordml" xmlns:w16sdtdh="http://schemas.microsoft.com/office/word/2020/wordml/sdtdatahash" xmlns:w16se="http://schemas.microsoft.com/office/word/2015/wordml/symex" xmlns:wpg="http://schemas.microsoft.com/office/word/2010/wordprocessingGroup" xmlns:wpi="http://schemas.microsoft.com/office/word/2010/wordprocessingInk" xmlns:wne="http://schemas.microsoft.com/office/word/2006/wordml" xmlns:wps="http://schemas.microsoft.com/office/word/2010/wordprocessingShape" mc:Ignorable="w14 w15 w16se w16cid w16 w16cex w16sdtdh wp14">
+<w:hdr xmlns:wpc="http://schemas.microsoft.com/office/word/2010/wordprocessingCanvas" xmlns:cx="http://schemas.microsoft.com/office/drawing/2014/chartex" xmlns:cx1="http://schemas.microsoft.com/office/drawing/2015/9/8/chartex" xmlns:cx2="http://schemas.microsoft.com/office/drawing/2015/10/21/chartex" xmlns:cx3="http://schemas.microsoft.com/office/drawing/2016/5/9/chartex" xmlns:cx4="http://schemas.microsoft.com/office/drawing/2016/5/10/chartex" xmlns:cx5="http://schemas.microsoft.com/office/drawing/2016/5/11/chartex" xmlns:cx6="http://schemas.microsoft.com/office/drawing/2016/5/12/chartex" xmlns:cx7="http://schemas.microsoft.com/office/drawing/2016/5/13/chartex" xmlns:cx8="http://schemas.microsoft.com/office/drawing/2016/5/14/chartex" xmlns:mc="http://schemas.openxmlformats.org/markup-compatibility/2006" xmlns:aink="http://schemas.microsoft.com/office/drawing/2016/ink" xmlns:am3d="http://schemas.microsoft.com/office/drawing/2017/model3d" xmlns:o="urn:schemas-microsoft-com:office:office" xmlns:r="http://schemas.openxmlformats.org/officeDocument/2006/relationships" xmlns:m="http://schemas.openxmlformats.org/officeDocument/2006/math" xmlns:v="urn:schemas-microsoft-com:vml" xmlns:wp14="http://schemas.microsoft.com/office/word/2010/wordprocessingDrawing" xmlns:wp="http://schemas.openxmlformats.org/drawingml/2006/wordprocessingDrawing" xmlns:w10="urn:schemas-microsoft-com:office:word" xmlns:w="http://schemas.openxmlformats.org/wordprocessingml/2006/main" xmlns:w14="http://schemas.microsoft.com/office/word/2010/wordml" xmlns:w15="http://schemas.microsoft.com/office/word/2012/wordml" xmlns:w16cex="http://schemas.microsoft.com/office/word/2018/wordml/cex" xmlns:w16cid="http://schemas.microsoft.com/office/word/2016/wordml/cid" xmlns:w16="http://schemas.microsoft.com/office/word/2018/wordml" xmlns:w16sdtdh="http://schemas.microsoft.com/office/word/2020/wordml/sdtdatahash" xmlns:w16se="http://schemas.microsoft.com/office/word/2015/wordml/symex" xmlns:wpg="http://schemas.microsoft.com/office/word/2010/wordprocessingGroup" xmlns:wpi="http://schemas.microsoft.com/office/word/2010/wordprocessingInk" xmlns:wne="http://schemas.microsoft.com/office/word/2006/wordml" xmlns:wps="http://schemas.microsoft.com/office/word/2010/wordprocessingShape" mc:Ignorable="w14 w15 w16se w16cid w16 w16cex w16sdtdh wp14">
   <w:p>
     <w:pPr>
       <w:pStyle w:val="a3"/>
@@ -3772,7 +4031,7 @@
 </file>
 
 <file path=word/numbering.xml><?xml version="1.0" encoding="utf-8"?>
-<w:numbering xmlns:wpc="http://schemas.microsoft.com/office/word/2010/wordprocessingCanvas" xmlns:cx="http://schemas.microsoft.com/office/drawing/2014/chartex" xmlns:cx1="http://schemas.microsoft.com/office/drawing/2015/9/8/chartex" xmlns:cx2="http://schemas.microsoft.com/office/drawing/2015/10/21/chartex" xmlns:cx3="http://schemas.microsoft.com/office/drawing/2016/5/9/chartex" xmlns:cx4="http://schemas.microsoft.com/office/drawing/2016/5/10/chartex" xmlns:cx5="http://schemas.microsoft.com/office/drawing/2016/5/11/chartex" xmlns:cx6="http://schemas.microsoft.com/office/drawing/2016/5/12/chartex" xmlns:cx7="http://schemas.microsoft.com/office/drawing/2016/5/13/chartex" xmlns:cx8="http://schemas.microsoft.com/office/drawing/2016/5/14/chartex" xmlns:mc="http://schemas.openxmlformats.org/markup-compatibility/2006" xmlns:aink="http://schemas.microsoft.com/office/drawing/2016/ink" xmlns:am3d="http://schemas.microsoft.com/office/drawing/2017/model3d" xmlns:o="urn:schemas-microsoft-com:office:office" xmlns:oel="http://schemas.microsoft.com/office/2019/extlst" xmlns:r="http://schemas.openxmlformats.org/officeDocument/2006/relationships" xmlns:m="http://schemas.openxmlformats.org/officeDocument/2006/math" xmlns:v="urn:schemas-microsoft-com:vml" xmlns:wp14="http://schemas.microsoft.com/office/word/2010/wordprocessingDrawing" xmlns:wp="http://schemas.openxmlformats.org/drawingml/2006/wordprocessingDrawing" xmlns:w10="urn:schemas-microsoft-com:office:word" xmlns:w="http://schemas.openxmlformats.org/wordprocessingml/2006/main" xmlns:w14="http://schemas.microsoft.com/office/word/2010/wordml" xmlns:w15="http://schemas.microsoft.com/office/word/2012/wordml" xmlns:w16cex="http://schemas.microsoft.com/office/word/2018/wordml/cex" xmlns:w16cid="http://schemas.microsoft.com/office/word/2016/wordml/cid" xmlns:w16="http://schemas.microsoft.com/office/word/2018/wordml" xmlns:w16sdtdh="http://schemas.microsoft.com/office/word/2020/wordml/sdtdatahash" xmlns:w16se="http://schemas.microsoft.com/office/word/2015/wordml/symex" xmlns:wpg="http://schemas.microsoft.com/office/word/2010/wordprocessingGroup" xmlns:wpi="http://schemas.microsoft.com/office/word/2010/wordprocessingInk" xmlns:wne="http://schemas.microsoft.com/office/word/2006/wordml" xmlns:wps="http://schemas.microsoft.com/office/word/2010/wordprocessingShape" mc:Ignorable="w14 w15 w16se w16cid w16 w16cex w16sdtdh wp14">
+<w:numbering xmlns:wpc="http://schemas.microsoft.com/office/word/2010/wordprocessingCanvas" xmlns:cx="http://schemas.microsoft.com/office/drawing/2014/chartex" xmlns:cx1="http://schemas.microsoft.com/office/drawing/2015/9/8/chartex" xmlns:cx2="http://schemas.microsoft.com/office/drawing/2015/10/21/chartex" xmlns:cx3="http://schemas.microsoft.com/office/drawing/2016/5/9/chartex" xmlns:cx4="http://schemas.microsoft.com/office/drawing/2016/5/10/chartex" xmlns:cx5="http://schemas.microsoft.com/office/drawing/2016/5/11/chartex" xmlns:cx6="http://schemas.microsoft.com/office/drawing/2016/5/12/chartex" xmlns:cx7="http://schemas.microsoft.com/office/drawing/2016/5/13/chartex" xmlns:cx8="http://schemas.microsoft.com/office/drawing/2016/5/14/chartex" xmlns:mc="http://schemas.openxmlformats.org/markup-compatibility/2006" xmlns:aink="http://schemas.microsoft.com/office/drawing/2016/ink" xmlns:am3d="http://schemas.microsoft.com/office/drawing/2017/model3d" xmlns:o="urn:schemas-microsoft-com:office:office" xmlns:r="http://schemas.openxmlformats.org/officeDocument/2006/relationships" xmlns:m="http://schemas.openxmlformats.org/officeDocument/2006/math" xmlns:v="urn:schemas-microsoft-com:vml" xmlns:wp14="http://schemas.microsoft.com/office/word/2010/wordprocessingDrawing" xmlns:wp="http://schemas.openxmlformats.org/drawingml/2006/wordprocessingDrawing" xmlns:w10="urn:schemas-microsoft-com:office:word" xmlns:w="http://schemas.openxmlformats.org/wordprocessingml/2006/main" xmlns:w14="http://schemas.microsoft.com/office/word/2010/wordml" xmlns:w15="http://schemas.microsoft.com/office/word/2012/wordml" xmlns:w16cex="http://schemas.microsoft.com/office/word/2018/wordml/cex" xmlns:w16cid="http://schemas.microsoft.com/office/word/2016/wordml/cid" xmlns:w16="http://schemas.microsoft.com/office/word/2018/wordml" xmlns:w16sdtdh="http://schemas.microsoft.com/office/word/2020/wordml/sdtdatahash" xmlns:w16se="http://schemas.microsoft.com/office/word/2015/wordml/symex" xmlns:wpg="http://schemas.microsoft.com/office/word/2010/wordprocessingGroup" xmlns:wpi="http://schemas.microsoft.com/office/word/2010/wordprocessingInk" xmlns:wne="http://schemas.microsoft.com/office/word/2006/wordml" xmlns:wps="http://schemas.microsoft.com/office/word/2010/wordprocessingShape" mc:Ignorable="w14 w15 w16se w16cid w16 w16cex w16sdtdh wp14">
   <w:abstractNum w:abstractNumId="0" w15:restartNumberingAfterBreak="0">
     <w:nsid w:val="760E46DA"/>
     <w:multiLevelType w:val="hybridMultilevel"/>
@@ -3976,10 +4235,10 @@
       </w:pPr>
     </w:lvl>
   </w:abstractNum>
-  <w:num w:numId="1" w16cid:durableId="750812071">
+  <w:num w:numId="1">
     <w:abstractNumId w:val="1"/>
   </w:num>
-  <w:num w:numId="2" w16cid:durableId="1760177322">
+  <w:num w:numId="2">
     <w:abstractNumId w:val="0"/>
   </w:num>
 </w:numbering>

</xml_diff>